<commit_message>
I added comment to part h.
</commit_message>
<xml_diff>
--- a/Report/EE464_Project2_Report.docx
+++ b/Report/EE464_Project2_Report.docx
@@ -1,10 +1,10 @@
 
 <file path=word/document.xml><?xml version="1.0" encoding="utf-8"?>
-<w:document xmlns:wpc="http://schemas.microsoft.com/office/word/2010/wordprocessingCanvas" xmlns:cx="http://schemas.microsoft.com/office/drawing/2014/chartex" xmlns:mc="http://schemas.openxmlformats.org/markup-compatibility/2006" xmlns:o="urn:schemas-microsoft-com:office:office" xmlns:r="http://schemas.openxmlformats.org/officeDocument/2006/relationships" xmlns:m="http://schemas.openxmlformats.org/officeDocument/2006/math" xmlns:v="urn:schemas-microsoft-com:vml" xmlns:wp14="http://schemas.microsoft.com/office/word/2010/wordprocessingDrawing" xmlns:wp="http://schemas.openxmlformats.org/drawingml/2006/wordprocessingDrawing" xmlns:w10="urn:schemas-microsoft-com:office:word" xmlns:w="http://schemas.openxmlformats.org/wordprocessingml/2006/main" xmlns:w14="http://schemas.microsoft.com/office/word/2010/wordml" xmlns:w15="http://schemas.microsoft.com/office/word/2012/wordml" xmlns:w16se="http://schemas.microsoft.com/office/word/2015/wordml/symex" xmlns:wpg="http://schemas.microsoft.com/office/word/2010/wordprocessingGroup" xmlns:wpi="http://schemas.microsoft.com/office/word/2010/wordprocessingInk" xmlns:wne="http://schemas.microsoft.com/office/word/2006/wordml" xmlns:wps="http://schemas.microsoft.com/office/word/2010/wordprocessingShape" mc:Ignorable="w14 w15 w16se wp14">
+<w:document xmlns:wpc="http://schemas.microsoft.com/office/word/2010/wordprocessingCanvas" xmlns:cx="http://schemas.microsoft.com/office/drawing/2014/chartex" xmlns:cx1="http://schemas.microsoft.com/office/drawing/2015/9/8/chartex" xmlns:cx2="http://schemas.microsoft.com/office/drawing/2015/10/21/chartex" xmlns:cx3="http://schemas.microsoft.com/office/drawing/2016/5/9/chartex" xmlns:cx4="http://schemas.microsoft.com/office/drawing/2016/5/10/chartex" xmlns:cx5="http://schemas.microsoft.com/office/drawing/2016/5/11/chartex" xmlns:cx6="http://schemas.microsoft.com/office/drawing/2016/5/12/chartex" xmlns:cx7="http://schemas.microsoft.com/office/drawing/2016/5/13/chartex" xmlns:cx8="http://schemas.microsoft.com/office/drawing/2016/5/14/chartex" xmlns:mc="http://schemas.openxmlformats.org/markup-compatibility/2006" xmlns:aink="http://schemas.microsoft.com/office/drawing/2016/ink" xmlns:am3d="http://schemas.microsoft.com/office/drawing/2017/model3d" xmlns:o="urn:schemas-microsoft-com:office:office" xmlns:r="http://schemas.openxmlformats.org/officeDocument/2006/relationships" xmlns:m="http://schemas.openxmlformats.org/officeDocument/2006/math" xmlns:v="urn:schemas-microsoft-com:vml" xmlns:wp14="http://schemas.microsoft.com/office/word/2010/wordprocessingDrawing" xmlns:wp="http://schemas.openxmlformats.org/drawingml/2006/wordprocessingDrawing" xmlns:w10="urn:schemas-microsoft-com:office:word" xmlns:w="http://schemas.openxmlformats.org/wordprocessingml/2006/main" xmlns:w14="http://schemas.microsoft.com/office/word/2010/wordml" xmlns:w15="http://schemas.microsoft.com/office/word/2012/wordml" xmlns:w16cid="http://schemas.microsoft.com/office/word/2016/wordml/cid" xmlns:w16se="http://schemas.microsoft.com/office/word/2015/wordml/symex" xmlns:wpg="http://schemas.microsoft.com/office/word/2010/wordprocessingGroup" xmlns:wpi="http://schemas.microsoft.com/office/word/2010/wordprocessingInk" xmlns:wne="http://schemas.microsoft.com/office/word/2006/wordml" xmlns:wps="http://schemas.microsoft.com/office/word/2010/wordprocessingShape" mc:Ignorable="w14 w15 w16se w16cid wp14">
   <w:body>
     <w:p>
       <w:pPr>
-        <w:pStyle w:val="BodyText"/>
+        <w:pStyle w:val="GvdeMetni"/>
         <w:spacing w:before="1"/>
         <w:ind w:left="2977" w:hanging="2880"/>
         <w:jc w:val="center"/>
@@ -71,7 +71,7 @@
     </w:p>
     <w:p>
       <w:pPr>
-        <w:pStyle w:val="BodyText"/>
+        <w:pStyle w:val="GvdeMetni"/>
         <w:jc w:val="center"/>
         <w:rPr>
           <w:rFonts w:ascii="Times New Roman" w:hAnsi="Times New Roman" w:cs="Times New Roman"/>
@@ -82,7 +82,7 @@
     </w:p>
     <w:p>
       <w:pPr>
-        <w:pStyle w:val="BodyText"/>
+        <w:pStyle w:val="GvdeMetni"/>
         <w:spacing w:before="3"/>
         <w:jc w:val="center"/>
         <w:rPr>
@@ -161,7 +161,7 @@
     </w:p>
     <w:p>
       <w:pPr>
-        <w:pStyle w:val="BodyText"/>
+        <w:pStyle w:val="GvdeMetni"/>
         <w:rPr>
           <w:rFonts w:ascii="Times New Roman" w:hAnsi="Times New Roman" w:cs="Times New Roman"/>
           <w:b/>
@@ -171,7 +171,7 @@
     </w:p>
     <w:p>
       <w:pPr>
-        <w:pStyle w:val="BodyText"/>
+        <w:pStyle w:val="GvdeMetni"/>
         <w:spacing w:before="9"/>
         <w:rPr>
           <w:rFonts w:ascii="Times New Roman" w:hAnsi="Times New Roman" w:cs="Times New Roman"/>
@@ -470,7 +470,7 @@
       <w:sdtContent>
         <w:p>
           <w:pPr>
-            <w:pStyle w:val="TOCHeading"/>
+            <w:pStyle w:val="TBal"/>
           </w:pPr>
           <w:r>
             <w:t>Table of Contents</w:t>
@@ -478,7 +478,7 @@
         </w:p>
         <w:p>
           <w:pPr>
-            <w:pStyle w:val="TOC1"/>
+            <w:pStyle w:val="T1"/>
             <w:tabs>
               <w:tab w:val="right" w:leader="dot" w:pos="9062"/>
             </w:tabs>
@@ -500,7 +500,7 @@
           <w:hyperlink w:anchor="_Toc4865848" w:history="1">
             <w:r>
               <w:rPr>
-                <w:rStyle w:val="Hyperlink"/>
+                <w:rStyle w:val="Kpr"/>
                 <w:rFonts w:ascii="Times New Roman" w:hAnsi="Times New Roman" w:cs="Times New Roman"/>
                 <w:noProof/>
               </w:rPr>
@@ -558,7 +558,7 @@
         </w:p>
         <w:p>
           <w:pPr>
-            <w:pStyle w:val="TOC1"/>
+            <w:pStyle w:val="T1"/>
             <w:tabs>
               <w:tab w:val="right" w:leader="dot" w:pos="9062"/>
             </w:tabs>
@@ -571,7 +571,7 @@
           <w:hyperlink w:anchor="_Toc4865849" w:history="1">
             <w:r>
               <w:rPr>
-                <w:rStyle w:val="Hyperlink"/>
+                <w:rStyle w:val="Kpr"/>
                 <w:rFonts w:ascii="Times New Roman" w:hAnsi="Times New Roman" w:cs="Times New Roman"/>
                 <w:noProof/>
               </w:rPr>
@@ -629,7 +629,7 @@
         </w:p>
         <w:p>
           <w:pPr>
-            <w:pStyle w:val="TOC2"/>
+            <w:pStyle w:val="T2"/>
             <w:tabs>
               <w:tab w:val="right" w:leader="dot" w:pos="9062"/>
             </w:tabs>
@@ -642,7 +642,7 @@
           <w:hyperlink w:anchor="_Toc4865850" w:history="1">
             <w:r>
               <w:rPr>
-                <w:rStyle w:val="Hyperlink"/>
+                <w:rStyle w:val="Kpr"/>
                 <w:rFonts w:ascii="Times New Roman" w:hAnsi="Times New Roman" w:cs="Times New Roman"/>
                 <w:noProof/>
               </w:rPr>
@@ -700,7 +700,7 @@
         </w:p>
         <w:p>
           <w:pPr>
-            <w:pStyle w:val="TOC1"/>
+            <w:pStyle w:val="T1"/>
             <w:tabs>
               <w:tab w:val="right" w:leader="dot" w:pos="9062"/>
             </w:tabs>
@@ -713,7 +713,7 @@
           <w:hyperlink w:anchor="_Toc4865851" w:history="1">
             <w:r>
               <w:rPr>
-                <w:rStyle w:val="Hyperlink"/>
+                <w:rStyle w:val="Kpr"/>
                 <w:rFonts w:ascii="Times New Roman" w:hAnsi="Times New Roman" w:cs="Times New Roman"/>
                 <w:noProof/>
               </w:rPr>
@@ -1090,7 +1090,7 @@
     </w:p>
     <w:p>
       <w:pPr>
-        <w:pStyle w:val="Heading1"/>
+        <w:pStyle w:val="Balk1"/>
         <w:rPr>
           <w:rFonts w:ascii="Times New Roman" w:hAnsi="Times New Roman" w:cs="Times New Roman"/>
           <w:sz w:val="40"/>
@@ -1107,7 +1107,7 @@
     </w:p>
     <w:p>
       <w:pPr>
-        <w:pStyle w:val="Heading1"/>
+        <w:pStyle w:val="Balk1"/>
         <w:rPr>
           <w:rFonts w:ascii="Times New Roman" w:hAnsi="Times New Roman" w:cs="Times New Roman"/>
           <w:sz w:val="40"/>
@@ -1214,7 +1214,7 @@
     </w:p>
     <w:tbl>
       <w:tblPr>
-        <w:tblStyle w:val="PlainTable1"/>
+        <w:tblStyle w:val="DzTablo1"/>
         <w:tblW w:w="0" w:type="auto"/>
         <w:tblLook w:val="04A0" w:firstRow="1" w:lastRow="0" w:firstColumn="1" w:lastColumn="0" w:noHBand="0" w:noVBand="1"/>
       </w:tblPr>
@@ -1630,7 +1630,7 @@
     </w:tbl>
     <w:p>
       <w:pPr>
-        <w:pStyle w:val="Caption"/>
+        <w:pStyle w:val="ResimYazs"/>
         <w:jc w:val="center"/>
         <w:rPr>
           <w:rFonts w:ascii="Times New Roman" w:hAnsi="Times New Roman" w:cs="Times New Roman"/>
@@ -1726,7 +1726,7 @@
     </w:p>
     <w:p>
       <w:pPr>
-        <w:pStyle w:val="Heading1"/>
+        <w:pStyle w:val="Balk1"/>
         <w:rPr>
           <w:rFonts w:ascii="Times New Roman" w:hAnsi="Times New Roman" w:cs="Times New Roman"/>
           <w:sz w:val="40"/>
@@ -1751,14 +1751,14 @@
         </w:rPr>
       </w:pPr>
     </w:p>
-    <w:p>
-      <w:pPr>
-        <w:pStyle w:val="Heading2"/>
-        <w:rPr>
-          <w:rFonts w:ascii="Times New Roman" w:hAnsi="Times New Roman" w:cs="Times New Roman"/>
-        </w:rPr>
-      </w:pPr>
-      <w:bookmarkStart w:id="2" w:name="_Toc4865850"/>
+    <w:bookmarkStart w:id="2" w:name="_Toc4865850"/>
+    <w:p>
+      <w:pPr>
+        <w:pStyle w:val="Balk2"/>
+        <w:rPr>
+          <w:rFonts w:ascii="Times New Roman" w:hAnsi="Times New Roman" w:cs="Times New Roman"/>
+        </w:rPr>
+      </w:pPr>
       <w:r>
         <w:rPr>
           <w:noProof/>
@@ -1809,7 +1809,7 @@
                         <w:txbxContent>
                           <w:p>
                             <w:pPr>
-                              <w:pStyle w:val="Caption"/>
+                              <w:pStyle w:val="ResimYazs"/>
                               <w:rPr>
                                 <w:noProof/>
                               </w:rPr>
@@ -1935,7 +1935,7 @@
                         <w:txbxContent>
                           <w:p>
                             <w:pPr>
-                              <w:pStyle w:val="Caption"/>
+                              <w:pStyle w:val="ResimYazs"/>
                               <w:rPr>
                                 <w:noProof/>
                               </w:rPr>
@@ -1967,13 +1967,8 @@
                             <w:r>
                               <w:t xml:space="preserve">Figure 1 Simulink Setup of </w:t>
                             </w:r>
-                            <w:proofErr w:type="spellStart"/>
                             <w:r>
-                              <w:t>Flyback</w:t>
-                            </w:r>
-                            <w:proofErr w:type="spellEnd"/>
-                            <w:r>
-                              <w:t xml:space="preserve"> Converter</w:t>
+                              <w:t>Flyback Converter</w:t>
                             </w:r>
                           </w:p>
                         </w:txbxContent>
@@ -2177,7 +2172,7 @@
                         <w:txbxContent>
                           <w:p>
                             <w:pPr>
-                              <w:pStyle w:val="Caption"/>
+                              <w:pStyle w:val="ResimYazs"/>
                               <w:rPr>
                                 <w:noProof/>
                               </w:rPr>
@@ -2280,7 +2275,7 @@
                         <w:txbxContent>
                           <w:p>
                             <w:pPr>
-                              <w:pStyle w:val="Caption"/>
+                              <w:pStyle w:val="ResimYazs"/>
                               <w:rPr>
                                 <w:rFonts w:ascii="Times New Roman" w:hAnsi="Times New Roman" w:cs="Times New Roman"/>
                                 <w:color w:val="000000" w:themeColor="text1"/>
@@ -2312,13 +2307,8 @@
                             <w:r>
                               <w:t xml:space="preserve"> Inputs and Output Voltages of the </w:t>
                             </w:r>
-                            <w:proofErr w:type="spellStart"/>
                             <w:r>
-                              <w:t>Flyback</w:t>
-                            </w:r>
-                            <w:proofErr w:type="spellEnd"/>
-                            <w:r>
-                              <w:t xml:space="preserve"> Converter</w:t>
+                              <w:t>Flyback Converter</w:t>
                             </w:r>
                           </w:p>
                         </w:txbxContent>
@@ -2397,6 +2387,7 @@
       <w:r>
         <w:rPr>
           <w:rFonts w:ascii="Times New Roman" w:hAnsi="Times New Roman" w:cs="Times New Roman"/>
+          <w:noProof/>
           <w:color w:val="000000" w:themeColor="text1"/>
           <w:sz w:val="24"/>
           <w:szCs w:val="24"/>
@@ -2687,47 +2678,7 @@
           <w:sz w:val="24"/>
           <w:szCs w:val="24"/>
         </w:rPr>
-        <w:t xml:space="preserve">We, as </w:t>
-      </w:r>
-      <w:proofErr w:type="spellStart"/>
-      <w:r>
-        <w:rPr>
-          <w:rFonts w:ascii="Times New Roman" w:hAnsi="Times New Roman" w:cs="Times New Roman"/>
-          <w:color w:val="000000" w:themeColor="text1"/>
-          <w:sz w:val="24"/>
-          <w:szCs w:val="24"/>
-        </w:rPr>
-        <w:t>Anca</w:t>
-      </w:r>
-      <w:proofErr w:type="spellEnd"/>
-      <w:r>
-        <w:rPr>
-          <w:rFonts w:ascii="Times New Roman" w:hAnsi="Times New Roman" w:cs="Times New Roman"/>
-          <w:color w:val="000000" w:themeColor="text1"/>
-          <w:sz w:val="24"/>
-          <w:szCs w:val="24"/>
-        </w:rPr>
-        <w:t xml:space="preserve"> </w:t>
-      </w:r>
-      <w:proofErr w:type="spellStart"/>
-      <w:r>
-        <w:rPr>
-          <w:rFonts w:ascii="Times New Roman" w:hAnsi="Times New Roman" w:cs="Times New Roman"/>
-          <w:color w:val="000000" w:themeColor="text1"/>
-          <w:sz w:val="24"/>
-          <w:szCs w:val="24"/>
-        </w:rPr>
-        <w:t>Inc</w:t>
-      </w:r>
-      <w:proofErr w:type="spellEnd"/>
-      <w:r>
-        <w:rPr>
-          <w:rFonts w:ascii="Times New Roman" w:hAnsi="Times New Roman" w:cs="Times New Roman"/>
-          <w:color w:val="000000" w:themeColor="text1"/>
-          <w:sz w:val="24"/>
-          <w:szCs w:val="24"/>
-        </w:rPr>
-        <w:t xml:space="preserve"> Team, made a Matlab Script to determine the design parameters with respect to our requirements. The script is given as </w:t>
+        <w:t xml:space="preserve">We, as Anca Inc Team, made a Matlab Script to determine the design parameters with respect to our requirements. The script is given as </w:t>
       </w:r>
       <w:r>
         <w:rPr>
@@ -3021,7 +2972,7 @@
     </w:p>
     <w:p>
       <w:pPr>
-        <w:pStyle w:val="ListParagraph"/>
+        <w:pStyle w:val="ListeParagraf"/>
         <w:numPr>
           <w:ilvl w:val="0"/>
           <w:numId w:val="3"/>
@@ -3045,7 +2996,7 @@
     </w:p>
     <w:p>
       <w:pPr>
-        <w:pStyle w:val="ListParagraph"/>
+        <w:pStyle w:val="ListeParagraf"/>
         <w:rPr>
           <w:rFonts w:ascii="Times New Roman" w:hAnsi="Times New Roman" w:cs="Times New Roman"/>
           <w:color w:val="000000" w:themeColor="text1"/>
@@ -3582,6 +3533,9 @@
       </w:r>
       <m:oMath>
         <m:r>
+          <m:rPr>
+            <m:sty m:val="p"/>
+          </m:rPr>
           <w:rPr>
             <w:rFonts w:ascii="Cambria Math" w:hAnsi="Cambria Math" w:cs="Times New Roman"/>
             <w:color w:val="000000" w:themeColor="text1"/>
@@ -3823,7 +3777,7 @@
     </w:p>
     <w:p>
       <w:pPr>
-        <w:pStyle w:val="ListParagraph"/>
+        <w:pStyle w:val="ListeParagraf"/>
         <w:numPr>
           <w:ilvl w:val="0"/>
           <w:numId w:val="3"/>
@@ -4377,7 +4331,7 @@
     </w:p>
     <w:p>
       <w:pPr>
-        <w:pStyle w:val="ListParagraph"/>
+        <w:pStyle w:val="ListeParagraf"/>
         <w:numPr>
           <w:ilvl w:val="0"/>
           <w:numId w:val="3"/>
@@ -4401,7 +4355,7 @@
     </w:p>
     <w:p>
       <w:pPr>
-        <w:pStyle w:val="ListParagraph"/>
+        <w:pStyle w:val="ListeParagraf"/>
         <w:rPr>
           <w:rFonts w:ascii="Times New Roman" w:hAnsi="Times New Roman" w:cs="Times New Roman"/>
           <w:color w:val="000000" w:themeColor="text1"/>
@@ -5087,7 +5041,7 @@
     </w:p>
     <w:p>
       <w:pPr>
-        <w:pStyle w:val="ListParagraph"/>
+        <w:pStyle w:val="ListeParagraf"/>
         <w:numPr>
           <w:ilvl w:val="0"/>
           <w:numId w:val="3"/>
@@ -5652,7 +5606,7 @@
     </w:p>
     <w:p>
       <w:pPr>
-        <w:pStyle w:val="ListParagraph"/>
+        <w:pStyle w:val="ListeParagraf"/>
         <w:numPr>
           <w:ilvl w:val="0"/>
           <w:numId w:val="3"/>
@@ -5974,6 +5928,9 @@
       </w:r>
       <m:oMath>
         <m:r>
+          <m:rPr>
+            <m:sty m:val="p"/>
+          </m:rPr>
           <w:rPr>
             <w:rFonts w:ascii="Cambria Math" w:hAnsi="Cambria Math" w:cs="Times New Roman"/>
             <w:color w:val="000000" w:themeColor="text1"/>
@@ -6118,6 +6075,7 @@
       <w:r>
         <w:rPr>
           <w:rFonts w:ascii="Times New Roman" w:hAnsi="Times New Roman" w:cs="Times New Roman"/>
+          <w:noProof/>
           <w:color w:val="000000" w:themeColor="text1"/>
           <w:sz w:val="24"/>
           <w:szCs w:val="24"/>
@@ -6676,16 +6634,7 @@
               <w:sz w:val="24"/>
               <w:szCs w:val="24"/>
             </w:rPr>
-            <m:t>=</m:t>
-          </m:r>
-          <m:r>
-            <w:rPr>
-              <w:rFonts w:ascii="Cambria Math" w:hAnsi="Cambria Math" w:cs="Times New Roman"/>
-              <w:color w:val="000000" w:themeColor="text1"/>
-              <w:sz w:val="24"/>
-              <w:szCs w:val="24"/>
-            </w:rPr>
-            <m:t>8.9 Watt</m:t>
+            <m:t>=8.9 Watt</m:t>
           </m:r>
         </m:oMath>
       </m:oMathPara>
@@ -7265,6 +7214,9 @@
       </w:r>
       <m:oMath>
         <m:r>
+          <m:rPr>
+            <m:sty m:val="p"/>
+          </m:rPr>
           <w:rPr>
             <w:rFonts w:ascii="Cambria Math" w:hAnsi="Cambria Math" w:cs="Times New Roman"/>
             <w:color w:val="000000" w:themeColor="text1"/>
@@ -7329,16 +7281,7 @@
               <w:sz w:val="24"/>
               <w:szCs w:val="24"/>
             </w:rPr>
-            <m:t>=0.</m:t>
-          </m:r>
-          <m:r>
-            <w:rPr>
-              <w:rFonts w:ascii="Cambria Math" w:hAnsi="Cambria Math" w:cs="Times New Roman"/>
-              <w:color w:val="000000" w:themeColor="text1"/>
-              <w:sz w:val="24"/>
-              <w:szCs w:val="24"/>
-            </w:rPr>
-            <m:t>43A</m:t>
+            <m:t>=0.43A</m:t>
           </m:r>
         </m:oMath>
       </m:oMathPara>
@@ -7356,6 +7299,9 @@
       <m:oMathPara>
         <m:oMath>
           <m:r>
+            <m:rPr>
+              <m:sty m:val="p"/>
+            </m:rPr>
             <w:rPr>
               <w:rFonts w:ascii="Cambria Math" w:hAnsi="Cambria Math" w:cs="Times New Roman"/>
               <w:color w:val="000000" w:themeColor="text1"/>
@@ -7419,16 +7365,7 @@
               <w:sz w:val="24"/>
               <w:szCs w:val="24"/>
             </w:rPr>
-            <m:t>=</m:t>
-          </m:r>
-          <m:r>
-            <w:rPr>
-              <w:rFonts w:ascii="Cambria Math" w:hAnsi="Cambria Math" w:cs="Times New Roman"/>
-              <w:color w:val="000000" w:themeColor="text1"/>
-              <w:sz w:val="24"/>
-              <w:szCs w:val="24"/>
-            </w:rPr>
-            <m:t>1A</m:t>
+            <m:t>=1A</m:t>
           </m:r>
         </m:oMath>
       </m:oMathPara>
@@ -7501,7 +7438,7 @@
           <w:sz w:val="24"/>
           <w:szCs w:val="24"/>
         </w:rPr>
-        <w:t xml:space="preserve"> conduction resistance is 10 </w:t>
+        <w:t xml:space="preserve"> conduction resistance is 10 ohm, and diode conduction resistance is 5 </w:t>
       </w:r>
       <w:proofErr w:type="gramStart"/>
       <w:r>
@@ -7521,7 +7458,7 @@
           <w:sz w:val="24"/>
           <w:szCs w:val="24"/>
         </w:rPr>
-        <w:t>, and diode conduction resistance is 5 ohm.</w:t>
+        <w:t>.</w:t>
       </w:r>
       <w:r>
         <w:rPr>
@@ -7561,27 +7498,7 @@
           <w:sz w:val="24"/>
           <w:szCs w:val="24"/>
         </w:rPr>
-        <w:t xml:space="preserve">Without </w:t>
-      </w:r>
-      <w:proofErr w:type="spellStart"/>
-      <w:r>
-        <w:rPr>
-          <w:rFonts w:ascii="Times New Roman" w:hAnsi="Times New Roman" w:cs="Times New Roman"/>
-          <w:color w:val="000000" w:themeColor="text1"/>
-          <w:sz w:val="24"/>
-          <w:szCs w:val="24"/>
-        </w:rPr>
-        <w:t>Snubber</w:t>
-      </w:r>
-      <w:proofErr w:type="spellEnd"/>
-      <w:r>
-        <w:rPr>
-          <w:rFonts w:ascii="Times New Roman" w:hAnsi="Times New Roman" w:cs="Times New Roman"/>
-          <w:color w:val="000000" w:themeColor="text1"/>
-          <w:sz w:val="24"/>
-          <w:szCs w:val="24"/>
-        </w:rPr>
-        <w:t xml:space="preserve"> Circuit: </w:t>
+        <w:t xml:space="preserve">Without Snubber Circuit: </w:t>
       </w:r>
     </w:p>
     <w:p>
@@ -7597,6 +7514,7 @@
       <w:r>
         <w:rPr>
           <w:rFonts w:ascii="Times New Roman" w:hAnsi="Times New Roman" w:cs="Times New Roman"/>
+          <w:noProof/>
           <w:color w:val="000000" w:themeColor="text1"/>
           <w:sz w:val="24"/>
           <w:szCs w:val="24"/>
@@ -7692,27 +7610,7 @@
           <w:szCs w:val="24"/>
         </w:rPr>
         <w:lastRenderedPageBreak/>
-        <w:t xml:space="preserve">With </w:t>
-      </w:r>
-      <w:proofErr w:type="spellStart"/>
-      <w:r>
-        <w:rPr>
-          <w:rFonts w:ascii="Times New Roman" w:hAnsi="Times New Roman" w:cs="Times New Roman"/>
-          <w:color w:val="000000" w:themeColor="text1"/>
-          <w:sz w:val="24"/>
-          <w:szCs w:val="24"/>
-        </w:rPr>
-        <w:t>Snubber</w:t>
-      </w:r>
-      <w:proofErr w:type="spellEnd"/>
-      <w:r>
-        <w:rPr>
-          <w:rFonts w:ascii="Times New Roman" w:hAnsi="Times New Roman" w:cs="Times New Roman"/>
-          <w:color w:val="000000" w:themeColor="text1"/>
-          <w:sz w:val="24"/>
-          <w:szCs w:val="24"/>
-        </w:rPr>
-        <w:t xml:space="preserve"> Circuit:</w:t>
+        <w:t>With Snubber Circuit:</w:t>
       </w:r>
     </w:p>
     <w:p>
@@ -7728,6 +7626,7 @@
       <w:r>
         <w:rPr>
           <w:rFonts w:ascii="Times New Roman" w:hAnsi="Times New Roman" w:cs="Times New Roman"/>
+          <w:noProof/>
           <w:color w:val="000000" w:themeColor="text1"/>
           <w:sz w:val="24"/>
           <w:szCs w:val="24"/>
@@ -7852,27 +7751,7 @@
           <w:sz w:val="24"/>
           <w:szCs w:val="24"/>
         </w:rPr>
-        <w:t xml:space="preserve">Without </w:t>
-      </w:r>
-      <w:proofErr w:type="spellStart"/>
-      <w:r>
-        <w:rPr>
-          <w:rFonts w:ascii="Times New Roman" w:hAnsi="Times New Roman" w:cs="Times New Roman"/>
-          <w:color w:val="000000" w:themeColor="text1"/>
-          <w:sz w:val="24"/>
-          <w:szCs w:val="24"/>
-        </w:rPr>
-        <w:t>snubber</w:t>
-      </w:r>
-      <w:proofErr w:type="spellEnd"/>
-      <w:r>
-        <w:rPr>
-          <w:rFonts w:ascii="Times New Roman" w:hAnsi="Times New Roman" w:cs="Times New Roman"/>
-          <w:color w:val="000000" w:themeColor="text1"/>
-          <w:sz w:val="24"/>
-          <w:szCs w:val="24"/>
-        </w:rPr>
-        <w:t xml:space="preserve"> circuit, the energy storage </w:t>
+        <w:t xml:space="preserve">Without snubber circuit, the energy storage </w:t>
       </w:r>
       <w:proofErr w:type="gramStart"/>
       <w:r>
@@ -7923,27 +7802,7 @@
           <w:sz w:val="24"/>
           <w:szCs w:val="24"/>
         </w:rPr>
-        <w:t xml:space="preserve">RCD </w:t>
-      </w:r>
-      <w:proofErr w:type="spellStart"/>
-      <w:r>
-        <w:rPr>
-          <w:rFonts w:ascii="Times New Roman" w:hAnsi="Times New Roman" w:cs="Times New Roman"/>
-          <w:color w:val="000000" w:themeColor="text1"/>
-          <w:sz w:val="24"/>
-          <w:szCs w:val="24"/>
-        </w:rPr>
-        <w:t>snubber</w:t>
-      </w:r>
-      <w:proofErr w:type="spellEnd"/>
-      <w:r>
-        <w:rPr>
-          <w:rFonts w:ascii="Times New Roman" w:hAnsi="Times New Roman" w:cs="Times New Roman"/>
-          <w:color w:val="000000" w:themeColor="text1"/>
-          <w:sz w:val="24"/>
-          <w:szCs w:val="24"/>
-        </w:rPr>
-        <w:t xml:space="preserve"> circuit is established. </w:t>
+        <w:t xml:space="preserve">RCD snubber circuit is established. </w:t>
       </w:r>
       <w:r>
         <w:rPr>
@@ -8191,17 +8050,171 @@
       </w:pPr>
     </w:p>
     <w:p>
-      <w:pPr>
-        <w:jc w:val="both"/>
-        <w:rPr>
-          <w:rFonts w:ascii="Times New Roman" w:hAnsi="Times New Roman" w:cs="Times New Roman"/>
-          <w:color w:val="000000" w:themeColor="text1"/>
-          <w:sz w:val="24"/>
-          <w:szCs w:val="24"/>
-        </w:rPr>
-      </w:pPr>
+      <w:r>
+        <w:t xml:space="preserve">h) </w:t>
+      </w:r>
+    </w:p>
+    <w:p>
+      <w:pPr>
+        <w:rPr>
+          <w:rFonts w:cstheme="minorHAnsi"/>
+        </w:rPr>
+      </w:pPr>
+      <w:r>
+        <w:t xml:space="preserve">As calculated from part b, we found the capacitor value as 33 </w:t>
+      </w:r>
+      <w:r>
+        <w:rPr>
+          <w:rFonts w:cstheme="minorHAnsi"/>
+        </w:rPr>
+        <w:t>µ</w:t>
+      </w:r>
+      <w:r>
+        <w:t xml:space="preserve">f. We decided to use </w:t>
+      </w:r>
+      <w:r>
+        <w:t>electrolytic</w:t>
+      </w:r>
+      <w:r>
+        <w:t xml:space="preserve"> capacitor since 33 </w:t>
+      </w:r>
+      <w:r>
+        <w:rPr>
+          <w:rFonts w:cstheme="minorHAnsi"/>
+        </w:rPr>
+        <w:t>µf is large value. For switching and controller, we found an integrated circuit which is called TNY267[</w:t>
+      </w:r>
+      <w:r>
+        <w:rPr>
+          <w:rFonts w:cstheme="minorHAnsi"/>
+        </w:rPr>
+        <w:t>3</w:t>
+      </w:r>
+      <w:r>
+        <w:rPr>
+          <w:rFonts w:cstheme="minorHAnsi"/>
+        </w:rPr>
+        <w:t xml:space="preserve">]. This component has its </w:t>
+      </w:r>
+      <w:proofErr w:type="spellStart"/>
+      <w:r>
+        <w:rPr>
+          <w:rFonts w:cstheme="minorHAnsi"/>
+        </w:rPr>
+        <w:t>mosfet</w:t>
+      </w:r>
+      <w:proofErr w:type="spellEnd"/>
+      <w:r>
+        <w:rPr>
+          <w:rFonts w:cstheme="minorHAnsi"/>
+        </w:rPr>
+        <w:t xml:space="preserve"> and </w:t>
+      </w:r>
+      <w:proofErr w:type="spellStart"/>
+      <w:r>
+        <w:rPr>
+          <w:rFonts w:cstheme="minorHAnsi"/>
+        </w:rPr>
+        <w:t>pwm</w:t>
+      </w:r>
+      <w:proofErr w:type="spellEnd"/>
+      <w:r>
+        <w:rPr>
+          <w:rFonts w:cstheme="minorHAnsi"/>
+        </w:rPr>
+        <w:t xml:space="preserve"> generator with respect to feedback value. Also, we calculated </w:t>
+      </w:r>
+      <w:proofErr w:type="spellStart"/>
+      <w:r>
+        <w:rPr>
+          <w:rFonts w:cstheme="minorHAnsi"/>
+        </w:rPr>
+        <w:t>Vds</w:t>
+      </w:r>
+      <w:proofErr w:type="spellEnd"/>
+      <w:r>
+        <w:rPr>
+          <w:rFonts w:cstheme="minorHAnsi"/>
+        </w:rPr>
+        <w:t xml:space="preserve"> as 625 and the reverse voltage of the component is 700V. Ids is 0.12A in the calculation. Ids value of the component is 0.72 A. This component is proper for our application. For diode selection, we calculated </w:t>
+      </w:r>
+      <w:proofErr w:type="spellStart"/>
+      <w:r>
+        <w:rPr>
+          <w:rFonts w:cstheme="minorHAnsi"/>
+        </w:rPr>
+        <w:t>Vro</w:t>
+      </w:r>
+      <w:proofErr w:type="spellEnd"/>
+      <w:r>
+        <w:rPr>
+          <w:rFonts w:cstheme="minorHAnsi"/>
+        </w:rPr>
+        <w:t xml:space="preserve"> value in the part b and that is 400V. On the output side, maximum current will be 1 A. On the internet, we found a diode which is called 10a10[</w:t>
+      </w:r>
+      <w:r>
+        <w:rPr>
+          <w:rFonts w:cstheme="minorHAnsi"/>
+        </w:rPr>
+        <w:t>4</w:t>
+      </w:r>
       <w:bookmarkStart w:id="3" w:name="_GoBack"/>
       <w:bookmarkEnd w:id="3"/>
+      <w:r>
+        <w:rPr>
+          <w:rFonts w:cstheme="minorHAnsi"/>
+        </w:rPr>
+        <w:t xml:space="preserve">]. For the output capacitor, 1mF is need and output voltage is 15 V. We can use more than capacitor to obtain that value. </w:t>
+      </w:r>
+    </w:p>
+    <w:p>
+      <w:pPr>
+        <w:rPr>
+          <w:rFonts w:cstheme="minorHAnsi"/>
+        </w:rPr>
+      </w:pPr>
+    </w:p>
+    <w:p>
+      <w:pPr>
+        <w:rPr>
+          <w:rFonts w:cstheme="minorHAnsi"/>
+        </w:rPr>
+      </w:pPr>
+    </w:p>
+    <w:p>
+      <w:pPr>
+        <w:rPr>
+          <w:rFonts w:cstheme="minorHAnsi"/>
+        </w:rPr>
+      </w:pPr>
+    </w:p>
+    <w:p>
+      <w:pPr>
+        <w:rPr>
+          <w:rFonts w:cstheme="minorHAnsi"/>
+        </w:rPr>
+      </w:pPr>
+    </w:p>
+    <w:p>
+      <w:pPr>
+        <w:rPr>
+          <w:rFonts w:cstheme="minorHAnsi"/>
+        </w:rPr>
+      </w:pPr>
+    </w:p>
+    <w:p>
+      <w:pPr>
+        <w:rPr>
+          <w:rFonts w:cstheme="minorHAnsi"/>
+        </w:rPr>
+      </w:pPr>
+    </w:p>
+    <w:p>
+      <w:pPr>
+        <w:rPr>
+          <w:rFonts w:cstheme="minorHAnsi"/>
+        </w:rPr>
+      </w:pPr>
     </w:p>
     <w:p>
       <w:pPr>
@@ -8238,7 +8251,18 @@
     </w:p>
     <w:p>
       <w:pPr>
-        <w:pStyle w:val="Heading1"/>
+        <w:jc w:val="both"/>
+        <w:rPr>
+          <w:rFonts w:ascii="Times New Roman" w:hAnsi="Times New Roman" w:cs="Times New Roman"/>
+          <w:color w:val="000000" w:themeColor="text1"/>
+          <w:sz w:val="24"/>
+          <w:szCs w:val="24"/>
+        </w:rPr>
+      </w:pPr>
+    </w:p>
+    <w:p>
+      <w:pPr>
+        <w:pStyle w:val="Balk1"/>
         <w:rPr>
           <w:rFonts w:ascii="Times New Roman" w:hAnsi="Times New Roman" w:cs="Times New Roman"/>
           <w:sz w:val="40"/>
@@ -8302,7 +8326,7 @@
       <w:hyperlink r:id="rId15" w:history="1">
         <w:r>
           <w:rPr>
-            <w:rStyle w:val="Hyperlink"/>
+            <w:rStyle w:val="Kpr"/>
             <w:rFonts w:ascii="Times New Roman" w:hAnsi="Times New Roman" w:cs="Times New Roman"/>
             <w:sz w:val="24"/>
             <w:szCs w:val="24"/>
@@ -8406,6 +8430,74 @@
       </w:pPr>
     </w:p>
     <w:p>
+      <w:r>
+        <w:rPr>
+          <w:rFonts w:cstheme="minorHAnsi"/>
+        </w:rPr>
+        <w:t>[</w:t>
+      </w:r>
+      <w:r>
+        <w:rPr>
+          <w:rFonts w:cstheme="minorHAnsi"/>
+        </w:rPr>
+        <w:t>3</w:t>
+      </w:r>
+      <w:r>
+        <w:rPr>
+          <w:rFonts w:cstheme="minorHAnsi"/>
+        </w:rPr>
+        <w:t xml:space="preserve">] </w:t>
+      </w:r>
+      <w:hyperlink r:id="rId16" w:history="1">
+        <w:r>
+          <w:rPr>
+            <w:rStyle w:val="Kpr"/>
+          </w:rPr>
+          <w:t>http://html.alldatasheet.com/html-pdf/139806/POWERINT/TNY267PN/5077/13/TNY267PN.html</w:t>
+        </w:r>
+      </w:hyperlink>
+    </w:p>
+    <w:p>
+      <w:pPr>
+        <w:rPr>
+          <w:rFonts w:cstheme="minorHAnsi"/>
+        </w:rPr>
+      </w:pPr>
+    </w:p>
+    <w:p>
+      <w:pPr>
+        <w:rPr>
+          <w:rFonts w:cstheme="minorHAnsi"/>
+        </w:rPr>
+      </w:pPr>
+      <w:r>
+        <w:rPr>
+          <w:rFonts w:cstheme="minorHAnsi"/>
+        </w:rPr>
+        <w:t>[</w:t>
+      </w:r>
+      <w:r>
+        <w:rPr>
+          <w:rFonts w:cstheme="minorHAnsi"/>
+        </w:rPr>
+        <w:t>4</w:t>
+      </w:r>
+      <w:r>
+        <w:rPr>
+          <w:rFonts w:cstheme="minorHAnsi"/>
+        </w:rPr>
+        <w:t xml:space="preserve">] </w:t>
+      </w:r>
+      <w:hyperlink r:id="rId17" w:history="1">
+        <w:r>
+          <w:rPr>
+            <w:rStyle w:val="Kpr"/>
+          </w:rPr>
+          <w:t>http://html.alldatasheet.com/html-pdf/56900/BYTES/10A10/124/1/10A10.html</w:t>
+        </w:r>
+      </w:hyperlink>
+    </w:p>
+    <w:p>
       <w:pPr>
         <w:jc w:val="both"/>
         <w:rPr>
@@ -9274,7 +9366,6 @@
           <w:szCs w:val="20"/>
           <w:lang w:val="tr-TR"/>
         </w:rPr>
-        <w:lastRenderedPageBreak/>
         <w:t xml:space="preserve">Efficiency= 0.95 ; </w:t>
       </w:r>
       <w:r>
@@ -10319,6 +10410,7 @@
           <w:szCs w:val="20"/>
           <w:lang w:val="tr-TR"/>
         </w:rPr>
+        <w:lastRenderedPageBreak/>
         <w:t xml:space="preserve">B_sat=1/2 ; </w:t>
       </w:r>
       <w:r>
@@ -10564,7 +10656,7 @@
 </file>
 
 <file path=word/endnotes.xml><?xml version="1.0" encoding="utf-8"?>
-<w:endnotes xmlns:wpc="http://schemas.microsoft.com/office/word/2010/wordprocessingCanvas" xmlns:cx="http://schemas.microsoft.com/office/drawing/2014/chartex" xmlns:mc="http://schemas.openxmlformats.org/markup-compatibility/2006" xmlns:o="urn:schemas-microsoft-com:office:office" xmlns:r="http://schemas.openxmlformats.org/officeDocument/2006/relationships" xmlns:m="http://schemas.openxmlformats.org/officeDocument/2006/math" xmlns:v="urn:schemas-microsoft-com:vml" xmlns:wp14="http://schemas.microsoft.com/office/word/2010/wordprocessingDrawing" xmlns:wp="http://schemas.openxmlformats.org/drawingml/2006/wordprocessingDrawing" xmlns:w10="urn:schemas-microsoft-com:office:word" xmlns:w="http://schemas.openxmlformats.org/wordprocessingml/2006/main" xmlns:w14="http://schemas.microsoft.com/office/word/2010/wordml" xmlns:w15="http://schemas.microsoft.com/office/word/2012/wordml" xmlns:w16se="http://schemas.microsoft.com/office/word/2015/wordml/symex" xmlns:wpg="http://schemas.microsoft.com/office/word/2010/wordprocessingGroup" xmlns:wpi="http://schemas.microsoft.com/office/word/2010/wordprocessingInk" xmlns:wne="http://schemas.microsoft.com/office/word/2006/wordml" xmlns:wps="http://schemas.microsoft.com/office/word/2010/wordprocessingShape" mc:Ignorable="w14 w15 w16se wp14">
+<w:endnotes xmlns:wpc="http://schemas.microsoft.com/office/word/2010/wordprocessingCanvas" xmlns:cx="http://schemas.microsoft.com/office/drawing/2014/chartex" xmlns:cx1="http://schemas.microsoft.com/office/drawing/2015/9/8/chartex" xmlns:cx2="http://schemas.microsoft.com/office/drawing/2015/10/21/chartex" xmlns:cx3="http://schemas.microsoft.com/office/drawing/2016/5/9/chartex" xmlns:cx4="http://schemas.microsoft.com/office/drawing/2016/5/10/chartex" xmlns:cx5="http://schemas.microsoft.com/office/drawing/2016/5/11/chartex" xmlns:cx6="http://schemas.microsoft.com/office/drawing/2016/5/12/chartex" xmlns:cx7="http://schemas.microsoft.com/office/drawing/2016/5/13/chartex" xmlns:cx8="http://schemas.microsoft.com/office/drawing/2016/5/14/chartex" xmlns:mc="http://schemas.openxmlformats.org/markup-compatibility/2006" xmlns:aink="http://schemas.microsoft.com/office/drawing/2016/ink" xmlns:am3d="http://schemas.microsoft.com/office/drawing/2017/model3d" xmlns:o="urn:schemas-microsoft-com:office:office" xmlns:r="http://schemas.openxmlformats.org/officeDocument/2006/relationships" xmlns:m="http://schemas.openxmlformats.org/officeDocument/2006/math" xmlns:v="urn:schemas-microsoft-com:vml" xmlns:wp14="http://schemas.microsoft.com/office/word/2010/wordprocessingDrawing" xmlns:wp="http://schemas.openxmlformats.org/drawingml/2006/wordprocessingDrawing" xmlns:w10="urn:schemas-microsoft-com:office:word" xmlns:w="http://schemas.openxmlformats.org/wordprocessingml/2006/main" xmlns:w14="http://schemas.microsoft.com/office/word/2010/wordml" xmlns:w15="http://schemas.microsoft.com/office/word/2012/wordml" xmlns:w16cid="http://schemas.microsoft.com/office/word/2016/wordml/cid" xmlns:w16se="http://schemas.microsoft.com/office/word/2015/wordml/symex" xmlns:wpg="http://schemas.microsoft.com/office/word/2010/wordprocessingGroup" xmlns:wpi="http://schemas.microsoft.com/office/word/2010/wordprocessingInk" xmlns:wne="http://schemas.microsoft.com/office/word/2006/wordml" xmlns:wps="http://schemas.microsoft.com/office/word/2010/wordprocessingShape" mc:Ignorable="w14 w15 w16se w16cid wp14">
   <w:endnote w:type="separator" w:id="-1">
     <w:p>
       <w:r>
@@ -10583,7 +10675,7 @@
 </file>
 
 <file path=word/footer1.xml><?xml version="1.0" encoding="utf-8"?>
-<w:ftr xmlns:wpc="http://schemas.microsoft.com/office/word/2010/wordprocessingCanvas" xmlns:cx="http://schemas.microsoft.com/office/drawing/2014/chartex" xmlns:mc="http://schemas.openxmlformats.org/markup-compatibility/2006" xmlns:o="urn:schemas-microsoft-com:office:office" xmlns:r="http://schemas.openxmlformats.org/officeDocument/2006/relationships" xmlns:m="http://schemas.openxmlformats.org/officeDocument/2006/math" xmlns:v="urn:schemas-microsoft-com:vml" xmlns:wp14="http://schemas.microsoft.com/office/word/2010/wordprocessingDrawing" xmlns:wp="http://schemas.openxmlformats.org/drawingml/2006/wordprocessingDrawing" xmlns:w10="urn:schemas-microsoft-com:office:word" xmlns:w="http://schemas.openxmlformats.org/wordprocessingml/2006/main" xmlns:w14="http://schemas.microsoft.com/office/word/2010/wordml" xmlns:w15="http://schemas.microsoft.com/office/word/2012/wordml" xmlns:w16se="http://schemas.microsoft.com/office/word/2015/wordml/symex" xmlns:wpg="http://schemas.microsoft.com/office/word/2010/wordprocessingGroup" xmlns:wpi="http://schemas.microsoft.com/office/word/2010/wordprocessingInk" xmlns:wne="http://schemas.microsoft.com/office/word/2006/wordml" xmlns:wps="http://schemas.microsoft.com/office/word/2010/wordprocessingShape" mc:Ignorable="w14 w15 w16se wp14">
+<w:ftr xmlns:wpc="http://schemas.microsoft.com/office/word/2010/wordprocessingCanvas" xmlns:cx="http://schemas.microsoft.com/office/drawing/2014/chartex" xmlns:cx1="http://schemas.microsoft.com/office/drawing/2015/9/8/chartex" xmlns:cx2="http://schemas.microsoft.com/office/drawing/2015/10/21/chartex" xmlns:cx3="http://schemas.microsoft.com/office/drawing/2016/5/9/chartex" xmlns:cx4="http://schemas.microsoft.com/office/drawing/2016/5/10/chartex" xmlns:cx5="http://schemas.microsoft.com/office/drawing/2016/5/11/chartex" xmlns:cx6="http://schemas.microsoft.com/office/drawing/2016/5/12/chartex" xmlns:cx7="http://schemas.microsoft.com/office/drawing/2016/5/13/chartex" xmlns:cx8="http://schemas.microsoft.com/office/drawing/2016/5/14/chartex" xmlns:mc="http://schemas.openxmlformats.org/markup-compatibility/2006" xmlns:aink="http://schemas.microsoft.com/office/drawing/2016/ink" xmlns:am3d="http://schemas.microsoft.com/office/drawing/2017/model3d" xmlns:o="urn:schemas-microsoft-com:office:office" xmlns:r="http://schemas.openxmlformats.org/officeDocument/2006/relationships" xmlns:m="http://schemas.openxmlformats.org/officeDocument/2006/math" xmlns:v="urn:schemas-microsoft-com:vml" xmlns:wp14="http://schemas.microsoft.com/office/word/2010/wordprocessingDrawing" xmlns:wp="http://schemas.openxmlformats.org/drawingml/2006/wordprocessingDrawing" xmlns:w10="urn:schemas-microsoft-com:office:word" xmlns:w="http://schemas.openxmlformats.org/wordprocessingml/2006/main" xmlns:w14="http://schemas.microsoft.com/office/word/2010/wordml" xmlns:w15="http://schemas.microsoft.com/office/word/2012/wordml" xmlns:w16cid="http://schemas.microsoft.com/office/word/2016/wordml/cid" xmlns:w16se="http://schemas.microsoft.com/office/word/2015/wordml/symex" xmlns:wpg="http://schemas.microsoft.com/office/word/2010/wordprocessingGroup" xmlns:wpi="http://schemas.microsoft.com/office/word/2010/wordprocessingInk" xmlns:wne="http://schemas.microsoft.com/office/word/2006/wordml" xmlns:wps="http://schemas.microsoft.com/office/word/2010/wordprocessingShape" mc:Ignorable="w14 w15 w16se w16cid wp14">
   <w:sdt>
     <w:sdtPr>
       <w:id w:val="979425391"/>
@@ -10592,10 +10684,11 @@
         <w:docPartUnique/>
       </w:docPartObj>
     </w:sdtPr>
+    <w:sdtEndPr/>
     <w:sdtContent>
       <w:p>
         <w:pPr>
-          <w:pStyle w:val="Footer"/>
+          <w:pStyle w:val="AltBilgi"/>
           <w:jc w:val="center"/>
         </w:pPr>
         <w:r>
@@ -10624,7 +10717,7 @@
 </file>
 
 <file path=word/footnotes.xml><?xml version="1.0" encoding="utf-8"?>
-<w:footnotes xmlns:wpc="http://schemas.microsoft.com/office/word/2010/wordprocessingCanvas" xmlns:cx="http://schemas.microsoft.com/office/drawing/2014/chartex" xmlns:mc="http://schemas.openxmlformats.org/markup-compatibility/2006" xmlns:o="urn:schemas-microsoft-com:office:office" xmlns:r="http://schemas.openxmlformats.org/officeDocument/2006/relationships" xmlns:m="http://schemas.openxmlformats.org/officeDocument/2006/math" xmlns:v="urn:schemas-microsoft-com:vml" xmlns:wp14="http://schemas.microsoft.com/office/word/2010/wordprocessingDrawing" xmlns:wp="http://schemas.openxmlformats.org/drawingml/2006/wordprocessingDrawing" xmlns:w10="urn:schemas-microsoft-com:office:word" xmlns:w="http://schemas.openxmlformats.org/wordprocessingml/2006/main" xmlns:w14="http://schemas.microsoft.com/office/word/2010/wordml" xmlns:w15="http://schemas.microsoft.com/office/word/2012/wordml" xmlns:w16se="http://schemas.microsoft.com/office/word/2015/wordml/symex" xmlns:wpg="http://schemas.microsoft.com/office/word/2010/wordprocessingGroup" xmlns:wpi="http://schemas.microsoft.com/office/word/2010/wordprocessingInk" xmlns:wne="http://schemas.microsoft.com/office/word/2006/wordml" xmlns:wps="http://schemas.microsoft.com/office/word/2010/wordprocessingShape" mc:Ignorable="w14 w15 w16se wp14">
+<w:footnotes xmlns:wpc="http://schemas.microsoft.com/office/word/2010/wordprocessingCanvas" xmlns:cx="http://schemas.microsoft.com/office/drawing/2014/chartex" xmlns:cx1="http://schemas.microsoft.com/office/drawing/2015/9/8/chartex" xmlns:cx2="http://schemas.microsoft.com/office/drawing/2015/10/21/chartex" xmlns:cx3="http://schemas.microsoft.com/office/drawing/2016/5/9/chartex" xmlns:cx4="http://schemas.microsoft.com/office/drawing/2016/5/10/chartex" xmlns:cx5="http://schemas.microsoft.com/office/drawing/2016/5/11/chartex" xmlns:cx6="http://schemas.microsoft.com/office/drawing/2016/5/12/chartex" xmlns:cx7="http://schemas.microsoft.com/office/drawing/2016/5/13/chartex" xmlns:cx8="http://schemas.microsoft.com/office/drawing/2016/5/14/chartex" xmlns:mc="http://schemas.openxmlformats.org/markup-compatibility/2006" xmlns:aink="http://schemas.microsoft.com/office/drawing/2016/ink" xmlns:am3d="http://schemas.microsoft.com/office/drawing/2017/model3d" xmlns:o="urn:schemas-microsoft-com:office:office" xmlns:r="http://schemas.openxmlformats.org/officeDocument/2006/relationships" xmlns:m="http://schemas.openxmlformats.org/officeDocument/2006/math" xmlns:v="urn:schemas-microsoft-com:vml" xmlns:wp14="http://schemas.microsoft.com/office/word/2010/wordprocessingDrawing" xmlns:wp="http://schemas.openxmlformats.org/drawingml/2006/wordprocessingDrawing" xmlns:w10="urn:schemas-microsoft-com:office:word" xmlns:w="http://schemas.openxmlformats.org/wordprocessingml/2006/main" xmlns:w14="http://schemas.microsoft.com/office/word/2010/wordml" xmlns:w15="http://schemas.microsoft.com/office/word/2012/wordml" xmlns:w16cid="http://schemas.microsoft.com/office/word/2016/wordml/cid" xmlns:w16se="http://schemas.microsoft.com/office/word/2015/wordml/symex" xmlns:wpg="http://schemas.microsoft.com/office/word/2010/wordprocessingGroup" xmlns:wpi="http://schemas.microsoft.com/office/word/2010/wordprocessingInk" xmlns:wne="http://schemas.microsoft.com/office/word/2006/wordml" xmlns:wps="http://schemas.microsoft.com/office/word/2010/wordprocessingShape" mc:Ignorable="w14 w15 w16se w16cid wp14">
   <w:footnote w:type="separator" w:id="-1">
     <w:p>
       <w:r>
@@ -10643,7 +10736,7 @@
 </file>
 
 <file path=word/numbering.xml><?xml version="1.0" encoding="utf-8"?>
-<w:numbering xmlns:wpc="http://schemas.microsoft.com/office/word/2010/wordprocessingCanvas" xmlns:cx="http://schemas.microsoft.com/office/drawing/2014/chartex" xmlns:mc="http://schemas.openxmlformats.org/markup-compatibility/2006" xmlns:o="urn:schemas-microsoft-com:office:office" xmlns:r="http://schemas.openxmlformats.org/officeDocument/2006/relationships" xmlns:m="http://schemas.openxmlformats.org/officeDocument/2006/math" xmlns:v="urn:schemas-microsoft-com:vml" xmlns:wp14="http://schemas.microsoft.com/office/word/2010/wordprocessingDrawing" xmlns:wp="http://schemas.openxmlformats.org/drawingml/2006/wordprocessingDrawing" xmlns:w10="urn:schemas-microsoft-com:office:word" xmlns:w="http://schemas.openxmlformats.org/wordprocessingml/2006/main" xmlns:w14="http://schemas.microsoft.com/office/word/2010/wordml" xmlns:w15="http://schemas.microsoft.com/office/word/2012/wordml" xmlns:w16se="http://schemas.microsoft.com/office/word/2015/wordml/symex" xmlns:wpg="http://schemas.microsoft.com/office/word/2010/wordprocessingGroup" xmlns:wpi="http://schemas.microsoft.com/office/word/2010/wordprocessingInk" xmlns:wne="http://schemas.microsoft.com/office/word/2006/wordml" xmlns:wps="http://schemas.microsoft.com/office/word/2010/wordprocessingShape" mc:Ignorable="w14 w15 w16se wp14">
+<w:numbering xmlns:wpc="http://schemas.microsoft.com/office/word/2010/wordprocessingCanvas" xmlns:cx="http://schemas.microsoft.com/office/drawing/2014/chartex" xmlns:cx1="http://schemas.microsoft.com/office/drawing/2015/9/8/chartex" xmlns:cx2="http://schemas.microsoft.com/office/drawing/2015/10/21/chartex" xmlns:cx3="http://schemas.microsoft.com/office/drawing/2016/5/9/chartex" xmlns:cx4="http://schemas.microsoft.com/office/drawing/2016/5/10/chartex" xmlns:cx5="http://schemas.microsoft.com/office/drawing/2016/5/11/chartex" xmlns:cx6="http://schemas.microsoft.com/office/drawing/2016/5/12/chartex" xmlns:cx7="http://schemas.microsoft.com/office/drawing/2016/5/13/chartex" xmlns:cx8="http://schemas.microsoft.com/office/drawing/2016/5/14/chartex" xmlns:mc="http://schemas.openxmlformats.org/markup-compatibility/2006" xmlns:aink="http://schemas.microsoft.com/office/drawing/2016/ink" xmlns:am3d="http://schemas.microsoft.com/office/drawing/2017/model3d" xmlns:o="urn:schemas-microsoft-com:office:office" xmlns:r="http://schemas.openxmlformats.org/officeDocument/2006/relationships" xmlns:m="http://schemas.openxmlformats.org/officeDocument/2006/math" xmlns:v="urn:schemas-microsoft-com:vml" xmlns:wp14="http://schemas.microsoft.com/office/word/2010/wordprocessingDrawing" xmlns:wp="http://schemas.openxmlformats.org/drawingml/2006/wordprocessingDrawing" xmlns:w10="urn:schemas-microsoft-com:office:word" xmlns:w="http://schemas.openxmlformats.org/wordprocessingml/2006/main" xmlns:w14="http://schemas.microsoft.com/office/word/2010/wordml" xmlns:w15="http://schemas.microsoft.com/office/word/2012/wordml" xmlns:w16cid="http://schemas.microsoft.com/office/word/2016/wordml/cid" xmlns:w16se="http://schemas.microsoft.com/office/word/2015/wordml/symex" xmlns:wpg="http://schemas.microsoft.com/office/word/2010/wordprocessingGroup" xmlns:wpi="http://schemas.microsoft.com/office/word/2010/wordprocessingInk" xmlns:wne="http://schemas.microsoft.com/office/word/2006/wordml" xmlns:wps="http://schemas.microsoft.com/office/word/2010/wordprocessingShape" mc:Ignorable="w14 w15 w16se w16cid wp14">
   <w:abstractNum w:abstractNumId="0" w15:restartNumberingAfterBreak="0">
     <w:nsid w:val="07D34AEF"/>
     <w:multiLevelType w:val="hybridMultilevel"/>
@@ -10948,7 +11041,7 @@
 </file>
 
 <file path=word/styles.xml><?xml version="1.0" encoding="utf-8"?>
-<w:styles xmlns:mc="http://schemas.openxmlformats.org/markup-compatibility/2006" xmlns:r="http://schemas.openxmlformats.org/officeDocument/2006/relationships" xmlns:w="http://schemas.openxmlformats.org/wordprocessingml/2006/main" xmlns:w14="http://schemas.microsoft.com/office/word/2010/wordml" xmlns:w15="http://schemas.microsoft.com/office/word/2012/wordml" xmlns:w16se="http://schemas.microsoft.com/office/word/2015/wordml/symex" mc:Ignorable="w14 w15 w16se">
+<w:styles xmlns:mc="http://schemas.openxmlformats.org/markup-compatibility/2006" xmlns:r="http://schemas.openxmlformats.org/officeDocument/2006/relationships" xmlns:w="http://schemas.openxmlformats.org/wordprocessingml/2006/main" xmlns:w14="http://schemas.microsoft.com/office/word/2010/wordml" xmlns:w15="http://schemas.microsoft.com/office/word/2012/wordml" xmlns:w16cid="http://schemas.microsoft.com/office/word/2016/wordml/cid" xmlns:w16se="http://schemas.microsoft.com/office/word/2015/wordml/symex" mc:Ignorable="w14 w15 w16se w16cid">
   <w:docDefaults>
     <w:rPrDefault>
       <w:rPr>
@@ -10964,7 +11057,7 @@
       </w:pPr>
     </w:pPrDefault>
   </w:docDefaults>
-  <w:latentStyles w:defLockedState="0" w:defUIPriority="99" w:defSemiHidden="0" w:defUnhideWhenUsed="0" w:defQFormat="0" w:count="371">
+  <w:latentStyles w:defLockedState="0" w:defUIPriority="99" w:defSemiHidden="0" w:defUnhideWhenUsed="0" w:defQFormat="0" w:count="375">
     <w:lsdException w:name="Normal" w:uiPriority="1" w:qFormat="1"/>
     <w:lsdException w:name="heading 1" w:uiPriority="9" w:qFormat="1"/>
     <w:lsdException w:name="heading 2" w:semiHidden="1" w:uiPriority="9" w:unhideWhenUsed="1" w:qFormat="1"/>
@@ -11070,7 +11163,6 @@
     <w:lsdException w:name="HTML Sample" w:semiHidden="1" w:unhideWhenUsed="1"/>
     <w:lsdException w:name="HTML Typewriter" w:semiHidden="1" w:unhideWhenUsed="1"/>
     <w:lsdException w:name="HTML Variable" w:semiHidden="1" w:unhideWhenUsed="1"/>
-    <w:lsdException w:name="Normal Table" w:semiHidden="1" w:unhideWhenUsed="1"/>
     <w:lsdException w:name="annotation subject" w:semiHidden="1" w:unhideWhenUsed="1"/>
     <w:lsdException w:name="No List" w:semiHidden="1" w:unhideWhenUsed="1"/>
     <w:lsdException w:name="Outline List 1" w:semiHidden="1" w:unhideWhenUsed="1"/>
@@ -11114,10 +11206,8 @@
     <w:lsdException w:name="Table Elegant" w:semiHidden="1" w:unhideWhenUsed="1"/>
     <w:lsdException w:name="Table Professional" w:semiHidden="1" w:unhideWhenUsed="1"/>
     <w:lsdException w:name="Table Subtle 1" w:semiHidden="1" w:unhideWhenUsed="1"/>
-    <w:lsdException w:name="Table Subtle 2" w:semiHidden="1" w:unhideWhenUsed="1"/>
     <w:lsdException w:name="Table Web 1" w:semiHidden="1" w:unhideWhenUsed="1"/>
     <w:lsdException w:name="Table Web 2" w:semiHidden="1" w:unhideWhenUsed="1"/>
-    <w:lsdException w:name="Table Web 3" w:semiHidden="1" w:unhideWhenUsed="1"/>
     <w:lsdException w:name="Balloon Text" w:semiHidden="1" w:unhideWhenUsed="1"/>
     <w:lsdException w:name="Table Grid" w:uiPriority="39"/>
     <w:lsdException w:name="Table Theme" w:semiHidden="1" w:unhideWhenUsed="1"/>
@@ -11336,6 +11426,10 @@
     <w:lsdException w:name="List Table 5 Dark Accent 6" w:uiPriority="50"/>
     <w:lsdException w:name="List Table 6 Colorful Accent 6" w:uiPriority="51"/>
     <w:lsdException w:name="List Table 7 Colorful Accent 6" w:uiPriority="52"/>
+    <w:lsdException w:name="Mention" w:semiHidden="1" w:unhideWhenUsed="1"/>
+    <w:lsdException w:name="Smart Hyperlink" w:semiHidden="1" w:unhideWhenUsed="1"/>
+    <w:lsdException w:name="Hashtag" w:semiHidden="1" w:unhideWhenUsed="1"/>
+    <w:lsdException w:name="Unresolved Mention" w:semiHidden="1" w:unhideWhenUsed="1"/>
   </w:latentStyles>
   <w:style w:type="paragraph" w:default="1" w:styleId="Normal">
     <w:name w:val="Normal"/>
@@ -11351,11 +11445,11 @@
       <w:lang w:val="en-US"/>
     </w:rPr>
   </w:style>
-  <w:style w:type="paragraph" w:styleId="Heading1">
+  <w:style w:type="paragraph" w:styleId="Balk1">
     <w:name w:val="heading 1"/>
     <w:basedOn w:val="Normal"/>
     <w:next w:val="Normal"/>
-    <w:link w:val="Heading1Char"/>
+    <w:link w:val="Balk1Char"/>
     <w:uiPriority w:val="9"/>
     <w:qFormat/>
     <w:rsid w:val="00A627E0"/>
@@ -11372,11 +11466,11 @@
       <w:szCs w:val="32"/>
     </w:rPr>
   </w:style>
-  <w:style w:type="paragraph" w:styleId="Heading2">
+  <w:style w:type="paragraph" w:styleId="Balk2">
     <w:name w:val="heading 2"/>
     <w:basedOn w:val="Normal"/>
     <w:next w:val="Normal"/>
-    <w:link w:val="Heading2Char"/>
+    <w:link w:val="Balk2Char"/>
     <w:uiPriority w:val="9"/>
     <w:unhideWhenUsed/>
     <w:qFormat/>
@@ -11394,13 +11488,13 @@
       <w:szCs w:val="26"/>
     </w:rPr>
   </w:style>
-  <w:style w:type="character" w:default="1" w:styleId="DefaultParagraphFont">
+  <w:style w:type="character" w:default="1" w:styleId="VarsaylanParagrafYazTipi">
     <w:name w:val="Default Paragraph Font"/>
     <w:uiPriority w:val="1"/>
     <w:semiHidden/>
     <w:unhideWhenUsed/>
   </w:style>
-  <w:style w:type="table" w:default="1" w:styleId="TableNormal">
+  <w:style w:type="table" w:default="1" w:styleId="NormalTablo">
     <w:name w:val="Normal Table"/>
     <w:uiPriority w:val="99"/>
     <w:semiHidden/>
@@ -11415,16 +11509,16 @@
       </w:tblCellMar>
     </w:tblPr>
   </w:style>
-  <w:style w:type="numbering" w:default="1" w:styleId="NoList">
+  <w:style w:type="numbering" w:default="1" w:styleId="ListeYok">
     <w:name w:val="No List"/>
     <w:uiPriority w:val="99"/>
     <w:semiHidden/>
     <w:unhideWhenUsed/>
   </w:style>
-  <w:style w:type="paragraph" w:styleId="BodyText">
+  <w:style w:type="paragraph" w:styleId="GvdeMetni">
     <w:name w:val="Body Text"/>
     <w:basedOn w:val="Normal"/>
-    <w:link w:val="BodyTextChar"/>
+    <w:link w:val="GvdeMetniChar"/>
     <w:uiPriority w:val="1"/>
     <w:qFormat/>
     <w:rsid w:val="00D81631"/>
@@ -11433,10 +11527,10 @@
       <w:szCs w:val="24"/>
     </w:rPr>
   </w:style>
-  <w:style w:type="character" w:customStyle="1" w:styleId="BodyTextChar">
-    <w:name w:val="Body Text Char"/>
-    <w:basedOn w:val="DefaultParagraphFont"/>
-    <w:link w:val="BodyText"/>
+  <w:style w:type="character" w:customStyle="1" w:styleId="GvdeMetniChar">
+    <w:name w:val="Gövde Metni Char"/>
+    <w:basedOn w:val="VarsaylanParagrafYazTipi"/>
+    <w:link w:val="GvdeMetni"/>
     <w:uiPriority w:val="1"/>
     <w:rsid w:val="00D81631"/>
     <w:rPr>
@@ -11448,15 +11542,15 @@
   </w:style>
   <w:style w:type="character" w:customStyle="1" w:styleId="block">
     <w:name w:val="block"/>
-    <w:basedOn w:val="DefaultParagraphFont"/>
+    <w:basedOn w:val="VarsaylanParagrafYazTipi"/>
     <w:rsid w:val="00D42047"/>
   </w:style>
   <w:style w:type="character" w:customStyle="1" w:styleId="entity">
     <w:name w:val="entity"/>
-    <w:basedOn w:val="DefaultParagraphFont"/>
+    <w:basedOn w:val="VarsaylanParagrafYazTipi"/>
     <w:rsid w:val="00D42047"/>
   </w:style>
-  <w:style w:type="paragraph" w:styleId="ListParagraph">
+  <w:style w:type="paragraph" w:styleId="ListeParagraf">
     <w:name w:val="List Paragraph"/>
     <w:basedOn w:val="Normal"/>
     <w:uiPriority w:val="34"/>
@@ -11467,9 +11561,9 @@
       <w:contextualSpacing/>
     </w:pPr>
   </w:style>
-  <w:style w:type="character" w:styleId="Hyperlink">
+  <w:style w:type="character" w:styleId="Kpr">
     <w:name w:val="Hyperlink"/>
-    <w:basedOn w:val="DefaultParagraphFont"/>
+    <w:basedOn w:val="VarsaylanParagrafYazTipi"/>
     <w:uiPriority w:val="99"/>
     <w:unhideWhenUsed/>
     <w:rsid w:val="003B3067"/>
@@ -11478,9 +11572,9 @@
       <w:u w:val="single"/>
     </w:rPr>
   </w:style>
-  <w:style w:type="character" w:styleId="FollowedHyperlink">
+  <w:style w:type="character" w:styleId="zlenenKpr">
     <w:name w:val="FollowedHyperlink"/>
-    <w:basedOn w:val="DefaultParagraphFont"/>
+    <w:basedOn w:val="VarsaylanParagrafYazTipi"/>
     <w:uiPriority w:val="99"/>
     <w:semiHidden/>
     <w:unhideWhenUsed/>
@@ -11518,9 +11612,9 @@
       <w:szCs w:val="26"/>
     </w:rPr>
   </w:style>
-  <w:style w:type="character" w:styleId="PlaceholderText">
+  <w:style w:type="character" w:styleId="YerTutucuMetni">
     <w:name w:val="Placeholder Text"/>
-    <w:basedOn w:val="DefaultParagraphFont"/>
+    <w:basedOn w:val="VarsaylanParagrafYazTipi"/>
     <w:uiPriority w:val="99"/>
     <w:semiHidden/>
     <w:rsid w:val="00F95EF8"/>
@@ -11528,9 +11622,9 @@
       <w:color w:val="808080"/>
     </w:rPr>
   </w:style>
-  <w:style w:type="table" w:styleId="TableGrid">
+  <w:style w:type="table" w:styleId="TabloKlavuzu">
     <w:name w:val="Table Grid"/>
-    <w:basedOn w:val="TableNormal"/>
+    <w:basedOn w:val="NormalTablo"/>
     <w:uiPriority w:val="39"/>
     <w:rsid w:val="00C61F98"/>
     <w:pPr>
@@ -11547,9 +11641,9 @@
       </w:tblBorders>
     </w:tblPr>
   </w:style>
-  <w:style w:type="table" w:styleId="PlainTable1">
+  <w:style w:type="table" w:styleId="DzTablo1">
     <w:name w:val="Plain Table 1"/>
-    <w:basedOn w:val="TableNormal"/>
+    <w:basedOn w:val="NormalTablo"/>
     <w:uiPriority w:val="41"/>
     <w:rsid w:val="00C61F98"/>
     <w:pPr>
@@ -11610,9 +11704,9 @@
       </w:tcPr>
     </w:tblStylePr>
   </w:style>
-  <w:style w:type="table" w:styleId="TableGridLight">
+  <w:style w:type="table" w:styleId="TabloKlavuzuAk">
     <w:name w:val="Grid Table Light"/>
-    <w:basedOn w:val="TableNormal"/>
+    <w:basedOn w:val="NormalTablo"/>
     <w:uiPriority w:val="40"/>
     <w:rsid w:val="00C61F98"/>
     <w:pPr>
@@ -11629,9 +11723,9 @@
       </w:tblBorders>
     </w:tblPr>
   </w:style>
-  <w:style w:type="table" w:styleId="PlainTable3">
+  <w:style w:type="table" w:styleId="DzTablo3">
     <w:name w:val="Plain Table 3"/>
-    <w:basedOn w:val="TableNormal"/>
+    <w:basedOn w:val="NormalTablo"/>
     <w:uiPriority w:val="43"/>
     <w:rsid w:val="00C61F98"/>
     <w:pPr>
@@ -11722,10 +11816,10 @@
       </w:tcPr>
     </w:tblStylePr>
   </w:style>
-  <w:style w:type="character" w:customStyle="1" w:styleId="Heading1Char">
-    <w:name w:val="Heading 1 Char"/>
-    <w:basedOn w:val="DefaultParagraphFont"/>
-    <w:link w:val="Heading1"/>
+  <w:style w:type="character" w:customStyle="1" w:styleId="Balk1Char">
+    <w:name w:val="Başlık 1 Char"/>
+    <w:basedOn w:val="VarsaylanParagrafYazTipi"/>
+    <w:link w:val="Balk1"/>
     <w:uiPriority w:val="9"/>
     <w:rsid w:val="00A627E0"/>
     <w:rPr>
@@ -11736,10 +11830,10 @@
       <w:lang w:val="en-US"/>
     </w:rPr>
   </w:style>
-  <w:style w:type="character" w:customStyle="1" w:styleId="Heading2Char">
-    <w:name w:val="Heading 2 Char"/>
-    <w:basedOn w:val="DefaultParagraphFont"/>
-    <w:link w:val="Heading2"/>
+  <w:style w:type="character" w:customStyle="1" w:styleId="Balk2Char">
+    <w:name w:val="Başlık 2 Char"/>
+    <w:basedOn w:val="VarsaylanParagrafYazTipi"/>
+    <w:link w:val="Balk2"/>
     <w:uiPriority w:val="9"/>
     <w:rsid w:val="006F0AA5"/>
     <w:rPr>
@@ -11750,9 +11844,9 @@
       <w:lang w:val="en-US"/>
     </w:rPr>
   </w:style>
-  <w:style w:type="table" w:styleId="MediumList2-Accent1">
+  <w:style w:type="table" w:styleId="OrtaList2-Vurgu1">
     <w:name w:val="Medium List 2 Accent 1"/>
-    <w:basedOn w:val="TableNormal"/>
+    <w:basedOn w:val="NormalTablo"/>
     <w:uiPriority w:val="66"/>
     <w:rsid w:val="00782E6D"/>
     <w:pPr>
@@ -11872,7 +11966,7 @@
       </w:tcPr>
     </w:tblStylePr>
   </w:style>
-  <w:style w:type="paragraph" w:styleId="Caption">
+  <w:style w:type="paragraph" w:styleId="ResimYazs">
     <w:name w:val="caption"/>
     <w:basedOn w:val="Normal"/>
     <w:next w:val="Normal"/>
@@ -11891,10 +11985,10 @@
       <w:szCs w:val="18"/>
     </w:rPr>
   </w:style>
-  <w:style w:type="paragraph" w:styleId="Header">
+  <w:style w:type="paragraph" w:styleId="stBilgi">
     <w:name w:val="header"/>
     <w:basedOn w:val="Normal"/>
-    <w:link w:val="HeaderChar"/>
+    <w:link w:val="stBilgiChar"/>
     <w:uiPriority w:val="99"/>
     <w:unhideWhenUsed/>
     <w:rsid w:val="006A085A"/>
@@ -11905,10 +11999,10 @@
       </w:tabs>
     </w:pPr>
   </w:style>
-  <w:style w:type="character" w:customStyle="1" w:styleId="HeaderChar">
-    <w:name w:val="Header Char"/>
-    <w:basedOn w:val="DefaultParagraphFont"/>
-    <w:link w:val="Header"/>
+  <w:style w:type="character" w:customStyle="1" w:styleId="stBilgiChar">
+    <w:name w:val="Üst Bilgi Char"/>
+    <w:basedOn w:val="VarsaylanParagrafYazTipi"/>
+    <w:link w:val="stBilgi"/>
     <w:uiPriority w:val="99"/>
     <w:rsid w:val="006A085A"/>
     <w:rPr>
@@ -11916,10 +12010,10 @@
       <w:lang w:val="en-US"/>
     </w:rPr>
   </w:style>
-  <w:style w:type="paragraph" w:styleId="Footer">
+  <w:style w:type="paragraph" w:styleId="AltBilgi">
     <w:name w:val="footer"/>
     <w:basedOn w:val="Normal"/>
-    <w:link w:val="FooterChar"/>
+    <w:link w:val="AltBilgiChar"/>
     <w:uiPriority w:val="99"/>
     <w:unhideWhenUsed/>
     <w:rsid w:val="006A085A"/>
@@ -11930,10 +12024,10 @@
       </w:tabs>
     </w:pPr>
   </w:style>
-  <w:style w:type="character" w:customStyle="1" w:styleId="FooterChar">
-    <w:name w:val="Footer Char"/>
-    <w:basedOn w:val="DefaultParagraphFont"/>
-    <w:link w:val="Footer"/>
+  <w:style w:type="character" w:customStyle="1" w:styleId="AltBilgiChar">
+    <w:name w:val="Alt Bilgi Char"/>
+    <w:basedOn w:val="VarsaylanParagrafYazTipi"/>
+    <w:link w:val="AltBilgi"/>
     <w:uiPriority w:val="99"/>
     <w:rsid w:val="006A085A"/>
     <w:rPr>
@@ -11941,9 +12035,9 @@
       <w:lang w:val="en-US"/>
     </w:rPr>
   </w:style>
-  <w:style w:type="paragraph" w:styleId="TOCHeading">
+  <w:style w:type="paragraph" w:styleId="TBal">
     <w:name w:val="TOC Heading"/>
-    <w:basedOn w:val="Heading1"/>
+    <w:basedOn w:val="Balk1"/>
     <w:next w:val="Normal"/>
     <w:uiPriority w:val="39"/>
     <w:unhideWhenUsed/>
@@ -11958,7 +12052,7 @@
       <w:lang w:val="tr-TR" w:eastAsia="tr-TR"/>
     </w:rPr>
   </w:style>
-  <w:style w:type="paragraph" w:styleId="TOC1">
+  <w:style w:type="paragraph" w:styleId="T1">
     <w:name w:val="toc 1"/>
     <w:basedOn w:val="Normal"/>
     <w:next w:val="Normal"/>
@@ -11970,7 +12064,7 @@
       <w:spacing w:after="100"/>
     </w:pPr>
   </w:style>
-  <w:style w:type="paragraph" w:styleId="TOC2">
+  <w:style w:type="paragraph" w:styleId="T2">
     <w:name w:val="toc 2"/>
     <w:basedOn w:val="Normal"/>
     <w:next w:val="Normal"/>
@@ -11983,552 +12077,35 @@
       <w:ind w:left="220"/>
     </w:pPr>
   </w:style>
-</w:styles>
-</file>
-
-<file path=word/glossary/document.xml><?xml version="1.0" encoding="utf-8"?>
-<w:glossaryDocument xmlns:wpc="http://schemas.microsoft.com/office/word/2010/wordprocessingCanvas" xmlns:cx="http://schemas.microsoft.com/office/drawing/2014/chartex" xmlns:mc="http://schemas.openxmlformats.org/markup-compatibility/2006" xmlns:o="urn:schemas-microsoft-com:office:office" xmlns:r="http://schemas.openxmlformats.org/officeDocument/2006/relationships" xmlns:m="http://schemas.openxmlformats.org/officeDocument/2006/math" xmlns:v="urn:schemas-microsoft-com:vml" xmlns:wp14="http://schemas.microsoft.com/office/word/2010/wordprocessingDrawing" xmlns:wp="http://schemas.openxmlformats.org/drawingml/2006/wordprocessingDrawing" xmlns:w10="urn:schemas-microsoft-com:office:word" xmlns:w="http://schemas.openxmlformats.org/wordprocessingml/2006/main" xmlns:w14="http://schemas.microsoft.com/office/word/2010/wordml" xmlns:w15="http://schemas.microsoft.com/office/word/2012/wordml" xmlns:w16se="http://schemas.microsoft.com/office/word/2015/wordml/symex" xmlns:wpg="http://schemas.microsoft.com/office/word/2010/wordprocessingGroup" xmlns:wpi="http://schemas.microsoft.com/office/word/2010/wordprocessingInk" xmlns:wne="http://schemas.microsoft.com/office/word/2006/wordml" xmlns:wps="http://schemas.microsoft.com/office/word/2010/wordprocessingShape" mc:Ignorable="w14 w15 w16se wp14"/>
-</file>
-
-<file path=word/glossary/fontTable.xml><?xml version="1.0" encoding="utf-8"?>
-<w:fonts xmlns:mc="http://schemas.openxmlformats.org/markup-compatibility/2006" xmlns:r="http://schemas.openxmlformats.org/officeDocument/2006/relationships" xmlns:w="http://schemas.openxmlformats.org/wordprocessingml/2006/main" xmlns:w14="http://schemas.microsoft.com/office/word/2010/wordml" xmlns:w15="http://schemas.microsoft.com/office/word/2012/wordml" xmlns:w16se="http://schemas.microsoft.com/office/word/2015/wordml/symex" mc:Ignorable="w14 w15 w16se">
-  <w:font w:name="Times New Roman">
-    <w:panose1 w:val="02020603050405020304"/>
-    <w:charset w:val="A2"/>
-    <w:family w:val="roman"/>
-    <w:pitch w:val="variable"/>
-    <w:sig w:usb0="E0002EFF" w:usb1="C000785B" w:usb2="00000009" w:usb3="00000000" w:csb0="000001FF" w:csb1="00000000"/>
-  </w:font>
-  <w:font w:name="Symbol">
-    <w:panose1 w:val="05050102010706020507"/>
-    <w:charset w:val="02"/>
-    <w:family w:val="roman"/>
-    <w:pitch w:val="variable"/>
-    <w:sig w:usb0="00000000" w:usb1="10000000" w:usb2="00000000" w:usb3="00000000" w:csb0="80000000" w:csb1="00000000"/>
-  </w:font>
-  <w:font w:name="Courier New">
-    <w:panose1 w:val="02070309020205020404"/>
-    <w:charset w:val="A2"/>
-    <w:family w:val="modern"/>
-    <w:pitch w:val="fixed"/>
-    <w:sig w:usb0="E0002EFF" w:usb1="C0007843" w:usb2="00000009" w:usb3="00000000" w:csb0="000001FF" w:csb1="00000000"/>
-  </w:font>
-  <w:font w:name="Wingdings">
-    <w:panose1 w:val="05000000000000000000"/>
-    <w:charset w:val="02"/>
-    <w:family w:val="auto"/>
-    <w:pitch w:val="variable"/>
-    <w:sig w:usb0="00000000" w:usb1="10000000" w:usb2="00000000" w:usb3="00000000" w:csb0="80000000" w:csb1="00000000"/>
-  </w:font>
-  <w:font w:name="Calibri">
-    <w:panose1 w:val="020F0502020204030204"/>
-    <w:charset w:val="A2"/>
-    <w:family w:val="swiss"/>
-    <w:pitch w:val="variable"/>
-    <w:sig w:usb0="E0002AFF" w:usb1="C000247B" w:usb2="00000009" w:usb3="00000000" w:csb0="000001FF" w:csb1="00000000"/>
-  </w:font>
-  <w:font w:name="Calibri Light">
-    <w:panose1 w:val="020F0302020204030204"/>
-    <w:charset w:val="A2"/>
-    <w:family w:val="swiss"/>
-    <w:pitch w:val="variable"/>
-    <w:sig w:usb0="E0002AFF" w:usb1="C000247B" w:usb2="00000009" w:usb3="00000000" w:csb0="000001FF" w:csb1="00000000"/>
-  </w:font>
-  <w:font w:name="Arial">
-    <w:panose1 w:val="020B0604020202020204"/>
-    <w:charset w:val="A2"/>
-    <w:family w:val="swiss"/>
-    <w:pitch w:val="variable"/>
-    <w:sig w:usb0="E0002EFF" w:usb1="C000785B" w:usb2="00000009" w:usb3="00000000" w:csb0="000001FF" w:csb1="00000000"/>
-  </w:font>
-  <w:font w:name="Cambria Math">
-    <w:panose1 w:val="02040503050406030204"/>
-    <w:charset w:val="A2"/>
-    <w:family w:val="roman"/>
-    <w:pitch w:val="variable"/>
-    <w:sig w:usb0="E00006FF" w:usb1="420024FF" w:usb2="02000000" w:usb3="00000000" w:csb0="0000019F" w:csb1="00000000"/>
-  </w:font>
-</w:fonts>
-</file>
-
-<file path=word/glossary/settings.xml><?xml version="1.0" encoding="utf-8"?>
-<w:settings xmlns:mc="http://schemas.openxmlformats.org/markup-compatibility/2006" xmlns:o="urn:schemas-microsoft-com:office:office" xmlns:r="http://schemas.openxmlformats.org/officeDocument/2006/relationships" xmlns:m="http://schemas.openxmlformats.org/officeDocument/2006/math" xmlns:v="urn:schemas-microsoft-com:vml" xmlns:w10="urn:schemas-microsoft-com:office:word" xmlns:w="http://schemas.openxmlformats.org/wordprocessingml/2006/main" xmlns:w14="http://schemas.microsoft.com/office/word/2010/wordml" xmlns:w15="http://schemas.microsoft.com/office/word/2012/wordml" xmlns:w16se="http://schemas.microsoft.com/office/word/2015/wordml/symex" xmlns:sl="http://schemas.openxmlformats.org/schemaLibrary/2006/main" mc:Ignorable="w14 w15 w16se">
-  <w:view w:val="normal"/>
-  <w:defaultTabStop w:val="708"/>
-  <w:hyphenationZone w:val="425"/>
-  <w:characterSpacingControl w:val="doNotCompress"/>
-  <w:compat>
-    <w:useFELayout/>
-    <w:compatSetting w:name="compatibilityMode" w:uri="http://schemas.microsoft.com/office/word" w:val="15"/>
-    <w:compatSetting w:name="overrideTableStyleFontSizeAndJustification" w:uri="http://schemas.microsoft.com/office/word" w:val="1"/>
-    <w:compatSetting w:name="enableOpenTypeFeatures" w:uri="http://schemas.microsoft.com/office/word" w:val="1"/>
-    <w:compatSetting w:name="doNotFlipMirrorIndents" w:uri="http://schemas.microsoft.com/office/word" w:val="1"/>
-    <w:compatSetting w:name="differentiateMultirowTableHeaders" w:uri="http://schemas.microsoft.com/office/word" w:val="1"/>
-  </w:compat>
-  <w:rsids>
-    <w:rsidRoot w:val="00214382"/>
-    <w:rsid w:val="00214382"/>
-  </w:rsids>
-  <m:mathPr>
-    <m:mathFont m:val="Cambria Math"/>
-    <m:brkBin m:val="before"/>
-    <m:brkBinSub m:val="--"/>
-    <m:smallFrac m:val="0"/>
-    <m:dispDef/>
-    <m:lMargin m:val="0"/>
-    <m:rMargin m:val="0"/>
-    <m:defJc m:val="centerGroup"/>
-    <m:wrapIndent m:val="1440"/>
-    <m:intLim m:val="subSup"/>
-    <m:naryLim m:val="undOvr"/>
-  </m:mathPr>
-  <w:themeFontLang w:val="tr-TR"/>
-  <w:clrSchemeMapping w:bg1="light1" w:t1="dark1" w:bg2="light2" w:t2="dark2" w:accent1="accent1" w:accent2="accent2" w:accent3="accent3" w:accent4="accent4" w:accent5="accent5" w:accent6="accent6" w:hyperlink="hyperlink" w:followedHyperlink="followedHyperlink"/>
-  <w:decimalSymbol w:val=","/>
-  <w:listSeparator w:val=";"/>
-  <w15:chartTrackingRefBased/>
-</w:settings>
-</file>
-
-<file path=word/glossary/styles.xml><?xml version="1.0" encoding="utf-8"?>
-<w:styles xmlns:mc="http://schemas.openxmlformats.org/markup-compatibility/2006" xmlns:r="http://schemas.openxmlformats.org/officeDocument/2006/relationships" xmlns:w="http://schemas.openxmlformats.org/wordprocessingml/2006/main" xmlns:w14="http://schemas.microsoft.com/office/word/2010/wordml" xmlns:w15="http://schemas.microsoft.com/office/word/2012/wordml" xmlns:w16se="http://schemas.microsoft.com/office/word/2015/wordml/symex" mc:Ignorable="w14 w15 w16se">
-  <w:docDefaults>
-    <w:rPrDefault>
-      <w:rPr>
-        <w:rFonts w:asciiTheme="minorHAnsi" w:eastAsiaTheme="minorEastAsia" w:hAnsiTheme="minorHAnsi" w:cstheme="minorBidi"/>
-        <w:sz w:val="22"/>
-        <w:szCs w:val="22"/>
-        <w:lang w:val="tr-TR" w:eastAsia="tr-TR" w:bidi="ar-SA"/>
-      </w:rPr>
-    </w:rPrDefault>
-    <w:pPrDefault>
-      <w:pPr>
-        <w:spacing w:after="160" w:line="259" w:lineRule="auto"/>
-      </w:pPr>
-    </w:pPrDefault>
-  </w:docDefaults>
-  <w:latentStyles w:defLockedState="0" w:defUIPriority="99" w:defSemiHidden="0" w:defUnhideWhenUsed="0" w:defQFormat="0" w:count="371">
-    <w:lsdException w:name="Normal" w:uiPriority="0" w:qFormat="1"/>
-    <w:lsdException w:name="heading 1" w:uiPriority="9" w:qFormat="1"/>
-    <w:lsdException w:name="heading 2" w:semiHidden="1" w:uiPriority="9" w:unhideWhenUsed="1" w:qFormat="1"/>
-    <w:lsdException w:name="heading 3" w:semiHidden="1" w:uiPriority="9" w:unhideWhenUsed="1" w:qFormat="1"/>
-    <w:lsdException w:name="heading 4" w:semiHidden="1" w:uiPriority="9" w:unhideWhenUsed="1" w:qFormat="1"/>
-    <w:lsdException w:name="heading 5" w:semiHidden="1" w:uiPriority="9" w:unhideWhenUsed="1" w:qFormat="1"/>
-    <w:lsdException w:name="heading 6" w:semiHidden="1" w:uiPriority="9" w:unhideWhenUsed="1" w:qFormat="1"/>
-    <w:lsdException w:name="heading 7" w:semiHidden="1" w:uiPriority="9" w:unhideWhenUsed="1" w:qFormat="1"/>
-    <w:lsdException w:name="heading 8" w:semiHidden="1" w:uiPriority="9" w:unhideWhenUsed="1" w:qFormat="1"/>
-    <w:lsdException w:name="heading 9" w:semiHidden="1" w:uiPriority="9" w:unhideWhenUsed="1" w:qFormat="1"/>
-    <w:lsdException w:name="index 1" w:semiHidden="1" w:unhideWhenUsed="1"/>
-    <w:lsdException w:name="index 2" w:semiHidden="1" w:unhideWhenUsed="1"/>
-    <w:lsdException w:name="index 3" w:semiHidden="1" w:unhideWhenUsed="1"/>
-    <w:lsdException w:name="index 4" w:semiHidden="1" w:unhideWhenUsed="1"/>
-    <w:lsdException w:name="index 5" w:semiHidden="1" w:unhideWhenUsed="1"/>
-    <w:lsdException w:name="index 6" w:semiHidden="1" w:unhideWhenUsed="1"/>
-    <w:lsdException w:name="index 7" w:semiHidden="1" w:unhideWhenUsed="1"/>
-    <w:lsdException w:name="index 8" w:semiHidden="1" w:unhideWhenUsed="1"/>
-    <w:lsdException w:name="index 9" w:semiHidden="1" w:unhideWhenUsed="1"/>
-    <w:lsdException w:name="toc 1" w:semiHidden="1" w:uiPriority="39" w:unhideWhenUsed="1"/>
-    <w:lsdException w:name="toc 2" w:semiHidden="1" w:uiPriority="39" w:unhideWhenUsed="1"/>
-    <w:lsdException w:name="toc 3" w:semiHidden="1" w:uiPriority="39" w:unhideWhenUsed="1"/>
-    <w:lsdException w:name="toc 4" w:semiHidden="1" w:uiPriority="39" w:unhideWhenUsed="1"/>
-    <w:lsdException w:name="toc 5" w:semiHidden="1" w:uiPriority="39" w:unhideWhenUsed="1"/>
-    <w:lsdException w:name="toc 6" w:semiHidden="1" w:uiPriority="39" w:unhideWhenUsed="1"/>
-    <w:lsdException w:name="toc 7" w:semiHidden="1" w:uiPriority="39" w:unhideWhenUsed="1"/>
-    <w:lsdException w:name="toc 8" w:semiHidden="1" w:uiPriority="39" w:unhideWhenUsed="1"/>
-    <w:lsdException w:name="toc 9" w:semiHidden="1" w:uiPriority="39" w:unhideWhenUsed="1"/>
-    <w:lsdException w:name="Normal Indent" w:semiHidden="1" w:unhideWhenUsed="1"/>
-    <w:lsdException w:name="footnote text" w:semiHidden="1" w:unhideWhenUsed="1"/>
-    <w:lsdException w:name="annotation text" w:semiHidden="1" w:unhideWhenUsed="1"/>
-    <w:lsdException w:name="header" w:semiHidden="1" w:unhideWhenUsed="1"/>
-    <w:lsdException w:name="footer" w:semiHidden="1" w:unhideWhenUsed="1"/>
-    <w:lsdException w:name="index heading" w:semiHidden="1" w:unhideWhenUsed="1"/>
-    <w:lsdException w:name="caption" w:semiHidden="1" w:uiPriority="35" w:unhideWhenUsed="1" w:qFormat="1"/>
-    <w:lsdException w:name="table of figures" w:semiHidden="1" w:unhideWhenUsed="1"/>
-    <w:lsdException w:name="envelope address" w:semiHidden="1" w:unhideWhenUsed="1"/>
-    <w:lsdException w:name="envelope return" w:semiHidden="1" w:unhideWhenUsed="1"/>
-    <w:lsdException w:name="footnote reference" w:semiHidden="1" w:unhideWhenUsed="1"/>
-    <w:lsdException w:name="annotation reference" w:semiHidden="1" w:unhideWhenUsed="1"/>
-    <w:lsdException w:name="line number" w:semiHidden="1" w:unhideWhenUsed="1"/>
-    <w:lsdException w:name="page number" w:semiHidden="1" w:unhideWhenUsed="1"/>
-    <w:lsdException w:name="endnote reference" w:semiHidden="1" w:unhideWhenUsed="1"/>
-    <w:lsdException w:name="endnote text" w:semiHidden="1" w:unhideWhenUsed="1"/>
-    <w:lsdException w:name="table of authorities" w:semiHidden="1" w:unhideWhenUsed="1"/>
-    <w:lsdException w:name="macro" w:semiHidden="1" w:unhideWhenUsed="1"/>
-    <w:lsdException w:name="toa heading" w:semiHidden="1" w:unhideWhenUsed="1"/>
-    <w:lsdException w:name="List" w:semiHidden="1" w:unhideWhenUsed="1"/>
-    <w:lsdException w:name="List Bullet" w:semiHidden="1" w:unhideWhenUsed="1"/>
-    <w:lsdException w:name="List Number" w:semiHidden="1" w:unhideWhenUsed="1"/>
-    <w:lsdException w:name="List 2" w:semiHidden="1" w:unhideWhenUsed="1"/>
-    <w:lsdException w:name="List 3" w:semiHidden="1" w:unhideWhenUsed="1"/>
-    <w:lsdException w:name="List 4" w:semiHidden="1" w:unhideWhenUsed="1"/>
-    <w:lsdException w:name="List 5" w:semiHidden="1" w:unhideWhenUsed="1"/>
-    <w:lsdException w:name="List Bullet 2" w:semiHidden="1" w:unhideWhenUsed="1"/>
-    <w:lsdException w:name="List Bullet 3" w:semiHidden="1" w:unhideWhenUsed="1"/>
-    <w:lsdException w:name="List Bullet 4" w:semiHidden="1" w:unhideWhenUsed="1"/>
-    <w:lsdException w:name="List Bullet 5" w:semiHidden="1" w:unhideWhenUsed="1"/>
-    <w:lsdException w:name="List Number 2" w:semiHidden="1" w:unhideWhenUsed="1"/>
-    <w:lsdException w:name="List Number 3" w:semiHidden="1" w:unhideWhenUsed="1"/>
-    <w:lsdException w:name="List Number 4" w:semiHidden="1" w:unhideWhenUsed="1"/>
-    <w:lsdException w:name="List Number 5" w:semiHidden="1" w:unhideWhenUsed="1"/>
-    <w:lsdException w:name="Title" w:uiPriority="10" w:qFormat="1"/>
-    <w:lsdException w:name="Closing" w:semiHidden="1" w:unhideWhenUsed="1"/>
-    <w:lsdException w:name="Signature" w:semiHidden="1" w:unhideWhenUsed="1"/>
-    <w:lsdException w:name="Default Paragraph Font" w:semiHidden="1" w:uiPriority="1" w:unhideWhenUsed="1"/>
-    <w:lsdException w:name="Body Text" w:semiHidden="1" w:unhideWhenUsed="1"/>
-    <w:lsdException w:name="Body Text Indent" w:semiHidden="1" w:unhideWhenUsed="1"/>
-    <w:lsdException w:name="List Continue" w:semiHidden="1" w:unhideWhenUsed="1"/>
-    <w:lsdException w:name="List Continue 2" w:semiHidden="1" w:unhideWhenUsed="1"/>
-    <w:lsdException w:name="List Continue 3" w:semiHidden="1" w:unhideWhenUsed="1"/>
-    <w:lsdException w:name="List Continue 4" w:semiHidden="1" w:unhideWhenUsed="1"/>
-    <w:lsdException w:name="List Continue 5" w:semiHidden="1" w:unhideWhenUsed="1"/>
-    <w:lsdException w:name="Message Header" w:semiHidden="1" w:unhideWhenUsed="1"/>
-    <w:lsdException w:name="Subtitle" w:uiPriority="11" w:qFormat="1"/>
-    <w:lsdException w:name="Salutation" w:semiHidden="1" w:unhideWhenUsed="1"/>
-    <w:lsdException w:name="Date" w:semiHidden="1" w:unhideWhenUsed="1"/>
-    <w:lsdException w:name="Body Text First Indent" w:semiHidden="1" w:unhideWhenUsed="1"/>
-    <w:lsdException w:name="Body Text First Indent 2" w:semiHidden="1" w:unhideWhenUsed="1"/>
-    <w:lsdException w:name="Note Heading" w:semiHidden="1" w:unhideWhenUsed="1"/>
-    <w:lsdException w:name="Body Text 2" w:semiHidden="1" w:unhideWhenUsed="1"/>
-    <w:lsdException w:name="Body Text 3" w:semiHidden="1" w:unhideWhenUsed="1"/>
-    <w:lsdException w:name="Body Text Indent 2" w:semiHidden="1" w:unhideWhenUsed="1"/>
-    <w:lsdException w:name="Body Text Indent 3" w:semiHidden="1" w:unhideWhenUsed="1"/>
-    <w:lsdException w:name="Block Text" w:semiHidden="1" w:unhideWhenUsed="1"/>
-    <w:lsdException w:name="Hyperlink" w:semiHidden="1" w:unhideWhenUsed="1"/>
-    <w:lsdException w:name="FollowedHyperlink" w:semiHidden="1" w:unhideWhenUsed="1"/>
-    <w:lsdException w:name="Strong" w:uiPriority="22" w:qFormat="1"/>
-    <w:lsdException w:name="Emphasis" w:uiPriority="20" w:qFormat="1"/>
-    <w:lsdException w:name="Document Map" w:semiHidden="1" w:unhideWhenUsed="1"/>
-    <w:lsdException w:name="Plain Text" w:semiHidden="1" w:unhideWhenUsed="1"/>
-    <w:lsdException w:name="E-mail Signature" w:semiHidden="1" w:unhideWhenUsed="1"/>
-    <w:lsdException w:name="HTML Top of Form" w:semiHidden="1" w:unhideWhenUsed="1"/>
-    <w:lsdException w:name="HTML Bottom of Form" w:semiHidden="1" w:unhideWhenUsed="1"/>
-    <w:lsdException w:name="Normal (Web)" w:semiHidden="1" w:unhideWhenUsed="1"/>
-    <w:lsdException w:name="HTML Acronym" w:semiHidden="1" w:unhideWhenUsed="1"/>
-    <w:lsdException w:name="HTML Address" w:semiHidden="1" w:unhideWhenUsed="1"/>
-    <w:lsdException w:name="HTML Cite" w:semiHidden="1" w:unhideWhenUsed="1"/>
-    <w:lsdException w:name="HTML Code" w:semiHidden="1" w:unhideWhenUsed="1"/>
-    <w:lsdException w:name="HTML Definition" w:semiHidden="1" w:unhideWhenUsed="1"/>
-    <w:lsdException w:name="HTML Keyboard" w:semiHidden="1" w:unhideWhenUsed="1"/>
-    <w:lsdException w:name="HTML Preformatted" w:semiHidden="1" w:unhideWhenUsed="1"/>
-    <w:lsdException w:name="HTML Sample" w:semiHidden="1" w:unhideWhenUsed="1"/>
-    <w:lsdException w:name="HTML Typewriter" w:semiHidden="1" w:unhideWhenUsed="1"/>
-    <w:lsdException w:name="HTML Variable" w:semiHidden="1" w:unhideWhenUsed="1"/>
-    <w:lsdException w:name="Normal Table" w:semiHidden="1" w:unhideWhenUsed="1"/>
-    <w:lsdException w:name="annotation subject" w:semiHidden="1" w:unhideWhenUsed="1"/>
-    <w:lsdException w:name="No List" w:semiHidden="1" w:unhideWhenUsed="1"/>
-    <w:lsdException w:name="Outline List 1" w:semiHidden="1" w:unhideWhenUsed="1"/>
-    <w:lsdException w:name="Outline List 2" w:semiHidden="1" w:unhideWhenUsed="1"/>
-    <w:lsdException w:name="Outline List 3" w:semiHidden="1" w:unhideWhenUsed="1"/>
-    <w:lsdException w:name="Table Simple 1" w:semiHidden="1" w:unhideWhenUsed="1"/>
-    <w:lsdException w:name="Table Simple 2" w:semiHidden="1" w:unhideWhenUsed="1"/>
-    <w:lsdException w:name="Table Simple 3" w:semiHidden="1" w:unhideWhenUsed="1"/>
-    <w:lsdException w:name="Table Classic 1" w:semiHidden="1" w:unhideWhenUsed="1"/>
-    <w:lsdException w:name="Table Classic 2" w:semiHidden="1" w:unhideWhenUsed="1"/>
-    <w:lsdException w:name="Table Classic 3" w:semiHidden="1" w:unhideWhenUsed="1"/>
-    <w:lsdException w:name="Table Classic 4" w:semiHidden="1" w:unhideWhenUsed="1"/>
-    <w:lsdException w:name="Table Colorful 1" w:semiHidden="1" w:unhideWhenUsed="1"/>
-    <w:lsdException w:name="Table Colorful 2" w:semiHidden="1" w:unhideWhenUsed="1"/>
-    <w:lsdException w:name="Table Colorful 3" w:semiHidden="1" w:unhideWhenUsed="1"/>
-    <w:lsdException w:name="Table Columns 1" w:semiHidden="1" w:unhideWhenUsed="1"/>
-    <w:lsdException w:name="Table Columns 2" w:semiHidden="1" w:unhideWhenUsed="1"/>
-    <w:lsdException w:name="Table Columns 3" w:semiHidden="1" w:unhideWhenUsed="1"/>
-    <w:lsdException w:name="Table Columns 4" w:semiHidden="1" w:unhideWhenUsed="1"/>
-    <w:lsdException w:name="Table Columns 5" w:semiHidden="1" w:unhideWhenUsed="1"/>
-    <w:lsdException w:name="Table Grid 1" w:semiHidden="1" w:unhideWhenUsed="1"/>
-    <w:lsdException w:name="Table Grid 2" w:semiHidden="1" w:unhideWhenUsed="1"/>
-    <w:lsdException w:name="Table Grid 3" w:semiHidden="1" w:unhideWhenUsed="1"/>
-    <w:lsdException w:name="Table Grid 4" w:semiHidden="1" w:unhideWhenUsed="1"/>
-    <w:lsdException w:name="Table Grid 5" w:semiHidden="1" w:unhideWhenUsed="1"/>
-    <w:lsdException w:name="Table Grid 6" w:semiHidden="1" w:unhideWhenUsed="1"/>
-    <w:lsdException w:name="Table Grid 7" w:semiHidden="1" w:unhideWhenUsed="1"/>
-    <w:lsdException w:name="Table Grid 8" w:semiHidden="1" w:unhideWhenUsed="1"/>
-    <w:lsdException w:name="Table List 1" w:semiHidden="1" w:unhideWhenUsed="1"/>
-    <w:lsdException w:name="Table List 2" w:semiHidden="1" w:unhideWhenUsed="1"/>
-    <w:lsdException w:name="Table List 3" w:semiHidden="1" w:unhideWhenUsed="1"/>
-    <w:lsdException w:name="Table List 4" w:semiHidden="1" w:unhideWhenUsed="1"/>
-    <w:lsdException w:name="Table List 5" w:semiHidden="1" w:unhideWhenUsed="1"/>
-    <w:lsdException w:name="Table List 6" w:semiHidden="1" w:unhideWhenUsed="1"/>
-    <w:lsdException w:name="Table List 7" w:semiHidden="1" w:unhideWhenUsed="1"/>
-    <w:lsdException w:name="Table List 8" w:semiHidden="1" w:unhideWhenUsed="1"/>
-    <w:lsdException w:name="Table 3D effects 1" w:semiHidden="1" w:unhideWhenUsed="1"/>
-    <w:lsdException w:name="Table 3D effects 2" w:semiHidden="1" w:unhideWhenUsed="1"/>
-    <w:lsdException w:name="Table 3D effects 3" w:semiHidden="1" w:unhideWhenUsed="1"/>
-    <w:lsdException w:name="Table Contemporary" w:semiHidden="1" w:unhideWhenUsed="1"/>
-    <w:lsdException w:name="Table Elegant" w:semiHidden="1" w:unhideWhenUsed="1"/>
-    <w:lsdException w:name="Table Professional" w:semiHidden="1" w:unhideWhenUsed="1"/>
-    <w:lsdException w:name="Table Subtle 1" w:semiHidden="1" w:unhideWhenUsed="1"/>
-    <w:lsdException w:name="Table Subtle 2" w:semiHidden="1" w:unhideWhenUsed="1"/>
-    <w:lsdException w:name="Table Web 1" w:semiHidden="1" w:unhideWhenUsed="1"/>
-    <w:lsdException w:name="Table Web 2" w:semiHidden="1" w:unhideWhenUsed="1"/>
-    <w:lsdException w:name="Table Web 3" w:semiHidden="1" w:unhideWhenUsed="1"/>
-    <w:lsdException w:name="Balloon Text" w:semiHidden="1" w:unhideWhenUsed="1"/>
-    <w:lsdException w:name="Table Grid" w:uiPriority="39"/>
-    <w:lsdException w:name="Table Theme" w:semiHidden="1" w:unhideWhenUsed="1"/>
-    <w:lsdException w:name="Placeholder Text" w:semiHidden="1"/>
-    <w:lsdException w:name="No Spacing" w:uiPriority="1" w:qFormat="1"/>
-    <w:lsdException w:name="Light Shading" w:uiPriority="60"/>
-    <w:lsdException w:name="Light List" w:uiPriority="61"/>
-    <w:lsdException w:name="Light Grid" w:uiPriority="62"/>
-    <w:lsdException w:name="Medium Shading 1" w:uiPriority="63"/>
-    <w:lsdException w:name="Medium Shading 2" w:uiPriority="64"/>
-    <w:lsdException w:name="Medium List 1" w:uiPriority="65"/>
-    <w:lsdException w:name="Medium List 2" w:uiPriority="66"/>
-    <w:lsdException w:name="Medium Grid 1" w:uiPriority="67"/>
-    <w:lsdException w:name="Medium Grid 2" w:uiPriority="68"/>
-    <w:lsdException w:name="Medium Grid 3" w:uiPriority="69"/>
-    <w:lsdException w:name="Dark List" w:uiPriority="70"/>
-    <w:lsdException w:name="Colorful Shading" w:uiPriority="71"/>
-    <w:lsdException w:name="Colorful List" w:uiPriority="72"/>
-    <w:lsdException w:name="Colorful Grid" w:uiPriority="73"/>
-    <w:lsdException w:name="Light Shading Accent 1" w:uiPriority="60"/>
-    <w:lsdException w:name="Light List Accent 1" w:uiPriority="61"/>
-    <w:lsdException w:name="Light Grid Accent 1" w:uiPriority="62"/>
-    <w:lsdException w:name="Medium Shading 1 Accent 1" w:uiPriority="63"/>
-    <w:lsdException w:name="Medium Shading 2 Accent 1" w:uiPriority="64"/>
-    <w:lsdException w:name="Medium List 1 Accent 1" w:uiPriority="65"/>
-    <w:lsdException w:name="Revision" w:semiHidden="1"/>
-    <w:lsdException w:name="List Paragraph" w:uiPriority="34" w:qFormat="1"/>
-    <w:lsdException w:name="Quote" w:uiPriority="29" w:qFormat="1"/>
-    <w:lsdException w:name="Intense Quote" w:uiPriority="30" w:qFormat="1"/>
-    <w:lsdException w:name="Medium List 2 Accent 1" w:uiPriority="66"/>
-    <w:lsdException w:name="Medium Grid 1 Accent 1" w:uiPriority="67"/>
-    <w:lsdException w:name="Medium Grid 2 Accent 1" w:uiPriority="68"/>
-    <w:lsdException w:name="Medium Grid 3 Accent 1" w:uiPriority="69"/>
-    <w:lsdException w:name="Dark List Accent 1" w:uiPriority="70"/>
-    <w:lsdException w:name="Colorful Shading Accent 1" w:uiPriority="71"/>
-    <w:lsdException w:name="Colorful List Accent 1" w:uiPriority="72"/>
-    <w:lsdException w:name="Colorful Grid Accent 1" w:uiPriority="73"/>
-    <w:lsdException w:name="Light Shading Accent 2" w:uiPriority="60"/>
-    <w:lsdException w:name="Light List Accent 2" w:uiPriority="61"/>
-    <w:lsdException w:name="Light Grid Accent 2" w:uiPriority="62"/>
-    <w:lsdException w:name="Medium Shading 1 Accent 2" w:uiPriority="63"/>
-    <w:lsdException w:name="Medium Shading 2 Accent 2" w:uiPriority="64"/>
-    <w:lsdException w:name="Medium List 1 Accent 2" w:uiPriority="65"/>
-    <w:lsdException w:name="Medium List 2 Accent 2" w:uiPriority="66"/>
-    <w:lsdException w:name="Medium Grid 1 Accent 2" w:uiPriority="67"/>
-    <w:lsdException w:name="Medium Grid 2 Accent 2" w:uiPriority="68"/>
-    <w:lsdException w:name="Medium Grid 3 Accent 2" w:uiPriority="69"/>
-    <w:lsdException w:name="Dark List Accent 2" w:uiPriority="70"/>
-    <w:lsdException w:name="Colorful Shading Accent 2" w:uiPriority="71"/>
-    <w:lsdException w:name="Colorful List Accent 2" w:uiPriority="72"/>
-    <w:lsdException w:name="Colorful Grid Accent 2" w:uiPriority="73"/>
-    <w:lsdException w:name="Light Shading Accent 3" w:uiPriority="60"/>
-    <w:lsdException w:name="Light List Accent 3" w:uiPriority="61"/>
-    <w:lsdException w:name="Light Grid Accent 3" w:uiPriority="62"/>
-    <w:lsdException w:name="Medium Shading 1 Accent 3" w:uiPriority="63"/>
-    <w:lsdException w:name="Medium Shading 2 Accent 3" w:uiPriority="64"/>
-    <w:lsdException w:name="Medium List 1 Accent 3" w:uiPriority="65"/>
-    <w:lsdException w:name="Medium List 2 Accent 3" w:uiPriority="66"/>
-    <w:lsdException w:name="Medium Grid 1 Accent 3" w:uiPriority="67"/>
-    <w:lsdException w:name="Medium Grid 2 Accent 3" w:uiPriority="68"/>
-    <w:lsdException w:name="Medium Grid 3 Accent 3" w:uiPriority="69"/>
-    <w:lsdException w:name="Dark List Accent 3" w:uiPriority="70"/>
-    <w:lsdException w:name="Colorful Shading Accent 3" w:uiPriority="71"/>
-    <w:lsdException w:name="Colorful List Accent 3" w:uiPriority="72"/>
-    <w:lsdException w:name="Colorful Grid Accent 3" w:uiPriority="73"/>
-    <w:lsdException w:name="Light Shading Accent 4" w:uiPriority="60"/>
-    <w:lsdException w:name="Light List Accent 4" w:uiPriority="61"/>
-    <w:lsdException w:name="Light Grid Accent 4" w:uiPriority="62"/>
-    <w:lsdException w:name="Medium Shading 1 Accent 4" w:uiPriority="63"/>
-    <w:lsdException w:name="Medium Shading 2 Accent 4" w:uiPriority="64"/>
-    <w:lsdException w:name="Medium List 1 Accent 4" w:uiPriority="65"/>
-    <w:lsdException w:name="Medium List 2 Accent 4" w:uiPriority="66"/>
-    <w:lsdException w:name="Medium Grid 1 Accent 4" w:uiPriority="67"/>
-    <w:lsdException w:name="Medium Grid 2 Accent 4" w:uiPriority="68"/>
-    <w:lsdException w:name="Medium Grid 3 Accent 4" w:uiPriority="69"/>
-    <w:lsdException w:name="Dark List Accent 4" w:uiPriority="70"/>
-    <w:lsdException w:name="Colorful Shading Accent 4" w:uiPriority="71"/>
-    <w:lsdException w:name="Colorful List Accent 4" w:uiPriority="72"/>
-    <w:lsdException w:name="Colorful Grid Accent 4" w:uiPriority="73"/>
-    <w:lsdException w:name="Light Shading Accent 5" w:uiPriority="60"/>
-    <w:lsdException w:name="Light List Accent 5" w:uiPriority="61"/>
-    <w:lsdException w:name="Light Grid Accent 5" w:uiPriority="62"/>
-    <w:lsdException w:name="Medium Shading 1 Accent 5" w:uiPriority="63"/>
-    <w:lsdException w:name="Medium Shading 2 Accent 5" w:uiPriority="64"/>
-    <w:lsdException w:name="Medium List 1 Accent 5" w:uiPriority="65"/>
-    <w:lsdException w:name="Medium List 2 Accent 5" w:uiPriority="66"/>
-    <w:lsdException w:name="Medium Grid 1 Accent 5" w:uiPriority="67"/>
-    <w:lsdException w:name="Medium Grid 2 Accent 5" w:uiPriority="68"/>
-    <w:lsdException w:name="Medium Grid 3 Accent 5" w:uiPriority="69"/>
-    <w:lsdException w:name="Dark List Accent 5" w:uiPriority="70"/>
-    <w:lsdException w:name="Colorful Shading Accent 5" w:uiPriority="71"/>
-    <w:lsdException w:name="Colorful List Accent 5" w:uiPriority="72"/>
-    <w:lsdException w:name="Colorful Grid Accent 5" w:uiPriority="73"/>
-    <w:lsdException w:name="Light Shading Accent 6" w:uiPriority="60"/>
-    <w:lsdException w:name="Light List Accent 6" w:uiPriority="61"/>
-    <w:lsdException w:name="Light Grid Accent 6" w:uiPriority="62"/>
-    <w:lsdException w:name="Medium Shading 1 Accent 6" w:uiPriority="63"/>
-    <w:lsdException w:name="Medium Shading 2 Accent 6" w:uiPriority="64"/>
-    <w:lsdException w:name="Medium List 1 Accent 6" w:uiPriority="65"/>
-    <w:lsdException w:name="Medium List 2 Accent 6" w:uiPriority="66"/>
-    <w:lsdException w:name="Medium Grid 1 Accent 6" w:uiPriority="67"/>
-    <w:lsdException w:name="Medium Grid 2 Accent 6" w:uiPriority="68"/>
-    <w:lsdException w:name="Medium Grid 3 Accent 6" w:uiPriority="69"/>
-    <w:lsdException w:name="Dark List Accent 6" w:uiPriority="70"/>
-    <w:lsdException w:name="Colorful Shading Accent 6" w:uiPriority="71"/>
-    <w:lsdException w:name="Colorful List Accent 6" w:uiPriority="72"/>
-    <w:lsdException w:name="Colorful Grid Accent 6" w:uiPriority="73"/>
-    <w:lsdException w:name="Subtle Emphasis" w:uiPriority="19" w:qFormat="1"/>
-    <w:lsdException w:name="Intense Emphasis" w:uiPriority="21" w:qFormat="1"/>
-    <w:lsdException w:name="Subtle Reference" w:uiPriority="31" w:qFormat="1"/>
-    <w:lsdException w:name="Intense Reference" w:uiPriority="32" w:qFormat="1"/>
-    <w:lsdException w:name="Book Title" w:uiPriority="33" w:qFormat="1"/>
-    <w:lsdException w:name="Bibliography" w:semiHidden="1" w:uiPriority="37" w:unhideWhenUsed="1"/>
-    <w:lsdException w:name="TOC Heading" w:semiHidden="1" w:uiPriority="39" w:unhideWhenUsed="1" w:qFormat="1"/>
-    <w:lsdException w:name="Plain Table 1" w:uiPriority="41"/>
-    <w:lsdException w:name="Plain Table 2" w:uiPriority="42"/>
-    <w:lsdException w:name="Plain Table 3" w:uiPriority="43"/>
-    <w:lsdException w:name="Plain Table 4" w:uiPriority="44"/>
-    <w:lsdException w:name="Plain Table 5" w:uiPriority="45"/>
-    <w:lsdException w:name="Grid Table Light" w:uiPriority="40"/>
-    <w:lsdException w:name="Grid Table 1 Light" w:uiPriority="46"/>
-    <w:lsdException w:name="Grid Table 2" w:uiPriority="47"/>
-    <w:lsdException w:name="Grid Table 3" w:uiPriority="48"/>
-    <w:lsdException w:name="Grid Table 4" w:uiPriority="49"/>
-    <w:lsdException w:name="Grid Table 5 Dark" w:uiPriority="50"/>
-    <w:lsdException w:name="Grid Table 6 Colorful" w:uiPriority="51"/>
-    <w:lsdException w:name="Grid Table 7 Colorful" w:uiPriority="52"/>
-    <w:lsdException w:name="Grid Table 1 Light Accent 1" w:uiPriority="46"/>
-    <w:lsdException w:name="Grid Table 2 Accent 1" w:uiPriority="47"/>
-    <w:lsdException w:name="Grid Table 3 Accent 1" w:uiPriority="48"/>
-    <w:lsdException w:name="Grid Table 4 Accent 1" w:uiPriority="49"/>
-    <w:lsdException w:name="Grid Table 5 Dark Accent 1" w:uiPriority="50"/>
-    <w:lsdException w:name="Grid Table 6 Colorful Accent 1" w:uiPriority="51"/>
-    <w:lsdException w:name="Grid Table 7 Colorful Accent 1" w:uiPriority="52"/>
-    <w:lsdException w:name="Grid Table 1 Light Accent 2" w:uiPriority="46"/>
-    <w:lsdException w:name="Grid Table 2 Accent 2" w:uiPriority="47"/>
-    <w:lsdException w:name="Grid Table 3 Accent 2" w:uiPriority="48"/>
-    <w:lsdException w:name="Grid Table 4 Accent 2" w:uiPriority="49"/>
-    <w:lsdException w:name="Grid Table 5 Dark Accent 2" w:uiPriority="50"/>
-    <w:lsdException w:name="Grid Table 6 Colorful Accent 2" w:uiPriority="51"/>
-    <w:lsdException w:name="Grid Table 7 Colorful Accent 2" w:uiPriority="52"/>
-    <w:lsdException w:name="Grid Table 1 Light Accent 3" w:uiPriority="46"/>
-    <w:lsdException w:name="Grid Table 2 Accent 3" w:uiPriority="47"/>
-    <w:lsdException w:name="Grid Table 3 Accent 3" w:uiPriority="48"/>
-    <w:lsdException w:name="Grid Table 4 Accent 3" w:uiPriority="49"/>
-    <w:lsdException w:name="Grid Table 5 Dark Accent 3" w:uiPriority="50"/>
-    <w:lsdException w:name="Grid Table 6 Colorful Accent 3" w:uiPriority="51"/>
-    <w:lsdException w:name="Grid Table 7 Colorful Accent 3" w:uiPriority="52"/>
-    <w:lsdException w:name="Grid Table 1 Light Accent 4" w:uiPriority="46"/>
-    <w:lsdException w:name="Grid Table 2 Accent 4" w:uiPriority="47"/>
-    <w:lsdException w:name="Grid Table 3 Accent 4" w:uiPriority="48"/>
-    <w:lsdException w:name="Grid Table 4 Accent 4" w:uiPriority="49"/>
-    <w:lsdException w:name="Grid Table 5 Dark Accent 4" w:uiPriority="50"/>
-    <w:lsdException w:name="Grid Table 6 Colorful Accent 4" w:uiPriority="51"/>
-    <w:lsdException w:name="Grid Table 7 Colorful Accent 4" w:uiPriority="52"/>
-    <w:lsdException w:name="Grid Table 1 Light Accent 5" w:uiPriority="46"/>
-    <w:lsdException w:name="Grid Table 2 Accent 5" w:uiPriority="47"/>
-    <w:lsdException w:name="Grid Table 3 Accent 5" w:uiPriority="48"/>
-    <w:lsdException w:name="Grid Table 4 Accent 5" w:uiPriority="49"/>
-    <w:lsdException w:name="Grid Table 5 Dark Accent 5" w:uiPriority="50"/>
-    <w:lsdException w:name="Grid Table 6 Colorful Accent 5" w:uiPriority="51"/>
-    <w:lsdException w:name="Grid Table 7 Colorful Accent 5" w:uiPriority="52"/>
-    <w:lsdException w:name="Grid Table 1 Light Accent 6" w:uiPriority="46"/>
-    <w:lsdException w:name="Grid Table 2 Accent 6" w:uiPriority="47"/>
-    <w:lsdException w:name="Grid Table 3 Accent 6" w:uiPriority="48"/>
-    <w:lsdException w:name="Grid Table 4 Accent 6" w:uiPriority="49"/>
-    <w:lsdException w:name="Grid Table 5 Dark Accent 6" w:uiPriority="50"/>
-    <w:lsdException w:name="Grid Table 6 Colorful Accent 6" w:uiPriority="51"/>
-    <w:lsdException w:name="Grid Table 7 Colorful Accent 6" w:uiPriority="52"/>
-    <w:lsdException w:name="List Table 1 Light" w:uiPriority="46"/>
-    <w:lsdException w:name="List Table 2" w:uiPriority="47"/>
-    <w:lsdException w:name="List Table 3" w:uiPriority="48"/>
-    <w:lsdException w:name="List Table 4" w:uiPriority="49"/>
-    <w:lsdException w:name="List Table 5 Dark" w:uiPriority="50"/>
-    <w:lsdException w:name="List Table 6 Colorful" w:uiPriority="51"/>
-    <w:lsdException w:name="List Table 7 Colorful" w:uiPriority="52"/>
-    <w:lsdException w:name="List Table 1 Light Accent 1" w:uiPriority="46"/>
-    <w:lsdException w:name="List Table 2 Accent 1" w:uiPriority="47"/>
-    <w:lsdException w:name="List Table 3 Accent 1" w:uiPriority="48"/>
-    <w:lsdException w:name="List Table 4 Accent 1" w:uiPriority="49"/>
-    <w:lsdException w:name="List Table 5 Dark Accent 1" w:uiPriority="50"/>
-    <w:lsdException w:name="List Table 6 Colorful Accent 1" w:uiPriority="51"/>
-    <w:lsdException w:name="List Table 7 Colorful Accent 1" w:uiPriority="52"/>
-    <w:lsdException w:name="List Table 1 Light Accent 2" w:uiPriority="46"/>
-    <w:lsdException w:name="List Table 2 Accent 2" w:uiPriority="47"/>
-    <w:lsdException w:name="List Table 3 Accent 2" w:uiPriority="48"/>
-    <w:lsdException w:name="List Table 4 Accent 2" w:uiPriority="49"/>
-    <w:lsdException w:name="List Table 5 Dark Accent 2" w:uiPriority="50"/>
-    <w:lsdException w:name="List Table 6 Colorful Accent 2" w:uiPriority="51"/>
-    <w:lsdException w:name="List Table 7 Colorful Accent 2" w:uiPriority="52"/>
-    <w:lsdException w:name="List Table 1 Light Accent 3" w:uiPriority="46"/>
-    <w:lsdException w:name="List Table 2 Accent 3" w:uiPriority="47"/>
-    <w:lsdException w:name="List Table 3 Accent 3" w:uiPriority="48"/>
-    <w:lsdException w:name="List Table 4 Accent 3" w:uiPriority="49"/>
-    <w:lsdException w:name="List Table 5 Dark Accent 3" w:uiPriority="50"/>
-    <w:lsdException w:name="List Table 6 Colorful Accent 3" w:uiPriority="51"/>
-    <w:lsdException w:name="List Table 7 Colorful Accent 3" w:uiPriority="52"/>
-    <w:lsdException w:name="List Table 1 Light Accent 4" w:uiPriority="46"/>
-    <w:lsdException w:name="List Table 2 Accent 4" w:uiPriority="47"/>
-    <w:lsdException w:name="List Table 3 Accent 4" w:uiPriority="48"/>
-    <w:lsdException w:name="List Table 4 Accent 4" w:uiPriority="49"/>
-    <w:lsdException w:name="List Table 5 Dark Accent 4" w:uiPriority="50"/>
-    <w:lsdException w:name="List Table 6 Colorful Accent 4" w:uiPriority="51"/>
-    <w:lsdException w:name="List Table 7 Colorful Accent 4" w:uiPriority="52"/>
-    <w:lsdException w:name="List Table 1 Light Accent 5" w:uiPriority="46"/>
-    <w:lsdException w:name="List Table 2 Accent 5" w:uiPriority="47"/>
-    <w:lsdException w:name="List Table 3 Accent 5" w:uiPriority="48"/>
-    <w:lsdException w:name="List Table 4 Accent 5" w:uiPriority="49"/>
-    <w:lsdException w:name="List Table 5 Dark Accent 5" w:uiPriority="50"/>
-    <w:lsdException w:name="List Table 6 Colorful Accent 5" w:uiPriority="51"/>
-    <w:lsdException w:name="List Table 7 Colorful Accent 5" w:uiPriority="52"/>
-    <w:lsdException w:name="List Table 1 Light Accent 6" w:uiPriority="46"/>
-    <w:lsdException w:name="List Table 2 Accent 6" w:uiPriority="47"/>
-    <w:lsdException w:name="List Table 3 Accent 6" w:uiPriority="48"/>
-    <w:lsdException w:name="List Table 4 Accent 6" w:uiPriority="49"/>
-    <w:lsdException w:name="List Table 5 Dark Accent 6" w:uiPriority="50"/>
-    <w:lsdException w:name="List Table 6 Colorful Accent 6" w:uiPriority="51"/>
-    <w:lsdException w:name="List Table 7 Colorful Accent 6" w:uiPriority="52"/>
-  </w:latentStyles>
-  <w:style w:type="paragraph" w:default="1" w:styleId="Normal">
-    <w:name w:val="Normal"/>
-    <w:qFormat/>
-  </w:style>
-  <w:style w:type="character" w:default="1" w:styleId="DefaultParagraphFont">
-    <w:name w:val="Default Paragraph Font"/>
-    <w:uiPriority w:val="1"/>
-    <w:semiHidden/>
-    <w:unhideWhenUsed/>
-  </w:style>
-  <w:style w:type="table" w:default="1" w:styleId="TableNormal">
-    <w:name w:val="Normal Table"/>
+  <w:style w:type="paragraph" w:styleId="BalonMetni">
+    <w:name w:val="Balloon Text"/>
+    <w:basedOn w:val="Normal"/>
+    <w:link w:val="BalonMetniChar"/>
     <w:uiPriority w:val="99"/>
     <w:semiHidden/>
     <w:unhideWhenUsed/>
-    <w:tblPr>
-      <w:tblInd w:w="0" w:type="dxa"/>
-      <w:tblCellMar>
-        <w:top w:w="0" w:type="dxa"/>
-        <w:left w:w="108" w:type="dxa"/>
-        <w:bottom w:w="0" w:type="dxa"/>
-        <w:right w:w="108" w:type="dxa"/>
-      </w:tblCellMar>
-    </w:tblPr>
+    <w:rsid w:val="005766CF"/>
+    <w:rPr>
+      <w:rFonts w:ascii="Segoe UI" w:hAnsi="Segoe UI" w:cs="Segoe UI"/>
+      <w:sz w:val="18"/>
+      <w:szCs w:val="18"/>
+    </w:rPr>
   </w:style>
-  <w:style w:type="numbering" w:default="1" w:styleId="NoList">
-    <w:name w:val="No List"/>
+  <w:style w:type="character" w:customStyle="1" w:styleId="BalonMetniChar">
+    <w:name w:val="Balon Metni Char"/>
+    <w:basedOn w:val="VarsaylanParagrafYazTipi"/>
+    <w:link w:val="BalonMetni"/>
     <w:uiPriority w:val="99"/>
     <w:semiHidden/>
-    <w:unhideWhenUsed/>
-  </w:style>
-  <w:style w:type="character" w:styleId="PlaceholderText">
-    <w:name w:val="Placeholder Text"/>
-    <w:basedOn w:val="DefaultParagraphFont"/>
-    <w:uiPriority w:val="99"/>
-    <w:semiHidden/>
-    <w:rsid w:val="00214382"/>
+    <w:rsid w:val="005766CF"/>
     <w:rPr>
-      <w:color w:val="808080"/>
+      <w:rFonts w:ascii="Segoe UI" w:eastAsia="Calibri" w:hAnsi="Segoe UI" w:cs="Segoe UI"/>
+      <w:sz w:val="18"/>
+      <w:szCs w:val="18"/>
+      <w:lang w:val="en-US"/>
     </w:rPr>
   </w:style>
 </w:styles>
-</file>
-
-<file path=word/glossary/webSettings.xml><?xml version="1.0" encoding="utf-8"?>
-<w:webSettings xmlns:mc="http://schemas.openxmlformats.org/markup-compatibility/2006" xmlns:r="http://schemas.openxmlformats.org/officeDocument/2006/relationships" xmlns:w="http://schemas.openxmlformats.org/wordprocessingml/2006/main" xmlns:w14="http://schemas.microsoft.com/office/word/2010/wordml" xmlns:w15="http://schemas.microsoft.com/office/word/2012/wordml" xmlns:w16se="http://schemas.microsoft.com/office/word/2015/wordml/symex" mc:Ignorable="w14 w15 w16se">
-  <w:optimizeForBrowser/>
-  <w:allowPNG/>
-</w:webSettings>
 </file>
 
 <file path=word/theme/theme1.xml><?xml version="1.0" encoding="utf-8"?>
@@ -12797,7 +12374,7 @@
 </file>
 
 <file path=customXml/itemProps1.xml><?xml version="1.0" encoding="utf-8"?>
-<ds:datastoreItem xmlns:ds="http://schemas.openxmlformats.org/officeDocument/2006/customXml" ds:itemID="{B46B5AFA-9A90-404F-A7FB-3257144628E6}">
+<ds:datastoreItem xmlns:ds="http://schemas.openxmlformats.org/officeDocument/2006/customXml" ds:itemID="{C09DE470-9865-43DF-A444-CE4D79BAE4BD}">
   <ds:schemaRefs>
     <ds:schemaRef ds:uri="http://schemas.openxmlformats.org/officeDocument/2006/bibliography"/>
   </ds:schemaRefs>

</xml_diff>